<commit_message>
update after week 2
</commit_message>
<xml_diff>
--- a/02-design-formal/homework.docx
+++ b/02-design-formal/homework.docx
@@ -6,53 +6,55 @@
       <w:pPr>
         <w:pStyle w:val="Heading1"/>
         <w:rPr>
-          <w:rtl/>
-        </w:rPr>
-      </w:pPr>
-      <w:r>
-        <w:rPr>
-          <w:rFonts w:hint="cs"/>
+          <w:rFonts w:ascii="David" w:hAnsi="David" w:cs="David"/>
+          <w:rtl/>
+        </w:rPr>
+      </w:pPr>
+      <w:r>
+        <w:rPr>
+          <w:rFonts w:ascii="David" w:hAnsi="David" w:cs="David"/>
           <w:rtl/>
         </w:rPr>
         <w:t>מטלה</w:t>
       </w:r>
       <w:r>
         <w:rPr>
-          <w:rFonts w:hint="cs"/>
+          <w:rFonts w:ascii="David" w:hAnsi="David" w:cs="David"/>
           <w:rtl/>
         </w:rPr>
         <w:t xml:space="preserve"> </w:t>
       </w:r>
       <w:r>
         <w:rPr>
-          <w:rFonts w:hint="cs"/>
+          <w:rFonts w:ascii="David" w:hAnsi="David" w:cs="David"/>
           <w:rtl/>
         </w:rPr>
         <w:t xml:space="preserve">2 </w:t>
       </w:r>
       <w:r>
         <w:rPr>
+          <w:rFonts w:ascii="David" w:hAnsi="David" w:cs="David"/>
           <w:rtl/>
         </w:rPr>
         <w:t>–</w:t>
       </w:r>
       <w:r>
         <w:rPr>
-          <w:rFonts w:hint="cs"/>
+          <w:rFonts w:ascii="David" w:hAnsi="David" w:cs="David"/>
           <w:rtl/>
         </w:rPr>
         <w:t xml:space="preserve"> </w:t>
       </w:r>
       <w:r>
         <w:rPr>
-          <w:rFonts w:hint="cs"/>
+          <w:rFonts w:ascii="David" w:hAnsi="David" w:cs="David"/>
           <w:rtl/>
         </w:rPr>
         <w:t xml:space="preserve">רכיבים </w:t>
       </w:r>
       <w:r>
         <w:rPr>
-          <w:rFonts w:hint="cs"/>
+          <w:rFonts w:ascii="David" w:hAnsi="David" w:cs="David"/>
           <w:rtl/>
         </w:rPr>
         <w:t>פורמליים</w:t>
@@ -62,12 +64,13 @@
       <w:pPr>
         <w:pStyle w:val="Heading2"/>
         <w:rPr>
-          <w:rtl/>
-        </w:rPr>
-      </w:pPr>
-      <w:r>
-        <w:rPr>
-          <w:rFonts w:hint="cs"/>
+          <w:rFonts w:ascii="David" w:hAnsi="David" w:cs="David"/>
+          <w:rtl/>
+        </w:rPr>
+      </w:pPr>
+      <w:r>
+        <w:rPr>
+          <w:rFonts w:ascii="David" w:hAnsi="David" w:cs="David"/>
           <w:rtl/>
         </w:rPr>
         <w:t>שאלה 1: ניתוח הרכיבים הפורמליים במשחק</w:t>
@@ -78,78 +81,71 @@
         <w:pStyle w:val="Textbody"/>
         <w:jc w:val="both"/>
         <w:rPr>
-          <w:rFonts w:ascii="David" w:hAnsi="David"/>
-          <w:rtl/>
-        </w:rPr>
-      </w:pPr>
-      <w:r>
-        <w:rPr>
-          <w:rFonts w:hint="cs"/>
+          <w:rFonts w:ascii="David" w:hAnsi="David" w:cs="David"/>
+          <w:rtl/>
+        </w:rPr>
+      </w:pPr>
+      <w:r>
+        <w:rPr>
+          <w:rFonts w:ascii="David" w:hAnsi="David" w:cs="David"/>
           <w:rtl/>
         </w:rPr>
         <w:t>שחקו במשחק-מחשב</w:t>
       </w:r>
       <w:r>
         <w:rPr>
-          <w:rFonts w:hint="cs"/>
+          <w:rFonts w:ascii="David" w:hAnsi="David" w:cs="David"/>
           <w:rtl/>
         </w:rPr>
         <w:t xml:space="preserve"> חדש עבורכם (</w:t>
       </w:r>
       <w:r>
         <w:rPr>
-          <w:rFonts w:hint="cs"/>
+          <w:rFonts w:ascii="David" w:hAnsi="David" w:cs="David"/>
           <w:rtl/>
         </w:rPr>
         <w:t>שלא שיחקתם</w:t>
       </w:r>
       <w:r>
         <w:rPr>
-          <w:rFonts w:hint="cs"/>
+          <w:rFonts w:ascii="David" w:hAnsi="David" w:cs="David"/>
           <w:rtl/>
         </w:rPr>
         <w:t xml:space="preserve"> בעבר)</w:t>
       </w:r>
       <w:r>
         <w:rPr>
-          <w:rFonts w:hint="cs"/>
+          <w:rFonts w:ascii="David" w:hAnsi="David" w:cs="David"/>
           <w:rtl/>
         </w:rPr>
         <w:t xml:space="preserve">. </w:t>
       </w:r>
       <w:r>
         <w:rPr>
-          <w:rFonts w:hint="cs"/>
+          <w:rFonts w:ascii="David" w:hAnsi="David" w:cs="David"/>
           <w:rtl/>
         </w:rPr>
         <w:t xml:space="preserve">בחרו משחק מורכב ועשיר, שתוכלו להמשיך לנתח גם במטלות הבאות. </w:t>
       </w:r>
       <w:r>
         <w:rPr>
-          <w:rFonts w:hint="cs"/>
-          <w:rtl/>
-        </w:rPr>
-        <w:t xml:space="preserve">  </w:t>
-      </w:r>
-      <w:r>
-        <w:rPr>
-          <w:rFonts w:ascii="David" w:hAnsi="David" w:hint="cs"/>
-          <w:rtl/>
-        </w:rPr>
-        <w:t xml:space="preserve">ראו כאן </w:t>
+          <w:rFonts w:ascii="David" w:hAnsi="David" w:cs="David"/>
+          <w:rtl/>
+        </w:rPr>
+        <w:t xml:space="preserve">  ראו כאן </w:t>
       </w:r>
       <w:hyperlink r:id="rId8" w:history="1">
         <w:r>
           <w:rPr>
             <w:rStyle w:val="Hyperlink"/>
-            <w:rFonts w:ascii="David" w:hAnsi="David"/>
+            <w:rFonts w:ascii="David" w:hAnsi="David" w:cs="David"/>
           </w:rPr>
           <w:t>https://github.com/erelsgl-at-ariel/gamedev-5780/blob/master/free-games.md</w:t>
         </w:r>
       </w:hyperlink>
       <w:r>
         <w:rPr>
-          <w:rFonts w:ascii="David" w:hAnsi="David" w:hint="cs"/>
+          <w:rFonts w:ascii="David" w:hAnsi="David" w:cs="David"/>
           <w:rtl/>
         </w:rPr>
         <w:t xml:space="preserve">  רעיונות למקומות שבהם אפשר למצוא משחקים בחינם.</w:t>
@@ -160,26 +156,27 @@
         <w:pStyle w:val="Textbody"/>
         <w:jc w:val="left"/>
         <w:rPr>
-          <w:rtl/>
-        </w:rPr>
-      </w:pPr>
-      <w:r>
-        <w:rPr>
-          <w:rFonts w:hint="cs"/>
+          <w:rFonts w:ascii="David" w:hAnsi="David" w:cs="David"/>
+          <w:rtl/>
+        </w:rPr>
+      </w:pPr>
+      <w:r>
+        <w:rPr>
+          <w:rFonts w:ascii="David" w:hAnsi="David" w:cs="David"/>
           <w:rtl/>
         </w:rPr>
         <w:t xml:space="preserve">נתחו את המשחק ע"פ הרכיבים הפורמליים שנלמדו בשיעור. </w:t>
       </w:r>
       <w:r>
         <w:rPr>
-          <w:rFonts w:hint="cs"/>
+          <w:rFonts w:ascii="David" w:hAnsi="David" w:cs="David"/>
           <w:rtl/>
         </w:rPr>
         <w:t xml:space="preserve">הסבירו איך כל גורם משפיע על חוויית השחקן. </w:t>
       </w:r>
       <w:r>
         <w:rPr>
-          <w:rFonts w:hint="cs"/>
+          <w:rFonts w:ascii="David" w:hAnsi="David" w:cs="David"/>
           <w:rtl/>
         </w:rPr>
         <w:t>בפרט:</w:t>
@@ -193,17 +190,20 @@
           <w:numId w:val="9"/>
         </w:numPr>
         <w:jc w:val="left"/>
-      </w:pPr>
-      <w:r>
-        <w:rPr>
-          <w:rFonts w:hint="cs"/>
+        <w:rPr>
+          <w:rFonts w:ascii="David" w:hAnsi="David" w:cs="David"/>
+        </w:rPr>
+      </w:pPr>
+      <w:r>
+        <w:rPr>
+          <w:rFonts w:ascii="David" w:hAnsi="David" w:cs="David"/>
           <w:rtl/>
         </w:rPr>
         <w:t xml:space="preserve">כמה </w:t>
       </w:r>
       <w:r>
         <w:rPr>
-          <w:rFonts w:hint="cs"/>
+          <w:rFonts w:ascii="David" w:hAnsi="David" w:cs="David"/>
           <w:b/>
           <w:bCs/>
           <w:rtl/>
@@ -212,20 +212,20 @@
       </w:r>
       <w:r>
         <w:rPr>
-          <w:rFonts w:hint="cs"/>
+          <w:rFonts w:ascii="David" w:hAnsi="David" w:cs="David"/>
           <w:rtl/>
         </w:rPr>
         <w:t xml:space="preserve"> יש? האם אפשר לשחק את המשחק עם פחות/יותר שחקנים? מה דפוסי האינטראקציה בין השחקנים (שיתופי/תחרותי וכו')?</w:t>
       </w:r>
       <w:r>
         <w:rPr>
-          <w:rFonts w:hint="cs"/>
+          <w:rFonts w:ascii="David" w:hAnsi="David" w:cs="David"/>
         </w:rPr>
         <w:t xml:space="preserve"> </w:t>
       </w:r>
       <w:r>
         <w:rPr>
-          <w:rFonts w:hint="cs"/>
+          <w:rFonts w:ascii="David" w:hAnsi="David" w:cs="David"/>
           <w:rtl/>
         </w:rPr>
         <w:t>האם זה יכול להשתנות?</w:t>
@@ -239,17 +239,20 @@
           <w:numId w:val="9"/>
         </w:numPr>
         <w:jc w:val="left"/>
-      </w:pPr>
-      <w:r>
-        <w:rPr>
-          <w:rFonts w:hint="cs"/>
+        <w:rPr>
+          <w:rFonts w:ascii="David" w:hAnsi="David" w:cs="David"/>
+        </w:rPr>
+      </w:pPr>
+      <w:r>
+        <w:rPr>
+          <w:rFonts w:ascii="David" w:hAnsi="David" w:cs="David"/>
           <w:rtl/>
         </w:rPr>
         <w:t>מה הם ה</w:t>
       </w:r>
       <w:r>
         <w:rPr>
-          <w:rFonts w:hint="cs"/>
+          <w:rFonts w:ascii="David" w:hAnsi="David" w:cs="David"/>
           <w:b/>
           <w:bCs/>
           <w:rtl/>
@@ -258,7 +261,7 @@
       </w:r>
       <w:r>
         <w:rPr>
-          <w:rFonts w:hint="cs"/>
+          <w:rFonts w:ascii="David" w:hAnsi="David" w:cs="David"/>
           <w:rtl/>
         </w:rPr>
         <w:t xml:space="preserve"> במשחק? איך המשחק מודיע לשחקן את היעדים שלו? האם השחקן יכול לבחור יעדים אחרים?</w:t>
@@ -272,17 +275,20 @@
           <w:numId w:val="9"/>
         </w:numPr>
         <w:jc w:val="left"/>
-      </w:pPr>
-      <w:r>
-        <w:rPr>
-          <w:rFonts w:hint="cs"/>
+        <w:rPr>
+          <w:rFonts w:ascii="David" w:hAnsi="David" w:cs="David"/>
+        </w:rPr>
+      </w:pPr>
+      <w:r>
+        <w:rPr>
+          <w:rFonts w:ascii="David" w:hAnsi="David" w:cs="David"/>
           <w:rtl/>
         </w:rPr>
         <w:t>מה הם ה</w:t>
       </w:r>
       <w:r>
         <w:rPr>
-          <w:rFonts w:hint="cs"/>
+          <w:rFonts w:ascii="David" w:hAnsi="David" w:cs="David"/>
           <w:b/>
           <w:bCs/>
           <w:rtl/>
@@ -291,34 +297,34 @@
       </w:r>
       <w:r>
         <w:rPr>
-          <w:rFonts w:hint="cs"/>
+          <w:rFonts w:ascii="David" w:hAnsi="David" w:cs="David"/>
           <w:rtl/>
         </w:rPr>
         <w:t xml:space="preserve"> במשחק? </w:t>
       </w:r>
       <w:r>
         <w:rPr>
-          <w:rFonts w:hint="cs"/>
+          <w:rFonts w:ascii="David" w:hAnsi="David" w:cs="David"/>
           <w:rtl/>
         </w:rPr>
         <w:t>מהם תהליכי-ההתחלה?</w:t>
       </w:r>
       <w:r>
         <w:rPr>
-          <w:rFonts w:hint="cs"/>
+          <w:rFonts w:ascii="David" w:hAnsi="David" w:cs="David"/>
         </w:rPr>
         <w:t xml:space="preserve"> </w:t>
       </w:r>
       <w:r>
         <w:rPr>
-          <w:rFonts w:hint="cs"/>
+          <w:rFonts w:ascii="David" w:hAnsi="David" w:cs="David"/>
           <w:rtl/>
         </w:rPr>
         <w:t xml:space="preserve">מהי </w:t>
       </w:r>
       <w:r>
         <w:rPr>
-          <w:rFonts w:hint="cs"/>
+          <w:rFonts w:ascii="David" w:hAnsi="David" w:cs="David"/>
           <w:b/>
           <w:bCs/>
           <w:rtl/>
@@ -327,30 +333,33 @@
       </w:r>
       <w:r>
         <w:rPr>
-          <w:rFonts w:hint="cs"/>
+          <w:rFonts w:ascii="David" w:hAnsi="David" w:cs="David"/>
           <w:rtl/>
         </w:rPr>
         <w:t xml:space="preserve"> (</w:t>
       </w:r>
       <w:r>
+        <w:rPr>
+          <w:rFonts w:ascii="David" w:hAnsi="David" w:cs="David"/>
+        </w:rPr>
         <w:t>core game loop</w:t>
       </w:r>
       <w:r>
         <w:rPr>
-          <w:rFonts w:hint="cs"/>
+          <w:rFonts w:ascii="David" w:hAnsi="David" w:cs="David"/>
           <w:rtl/>
         </w:rPr>
         <w:t>)? מהם תהליכי-הסיום?</w:t>
       </w:r>
       <w:r>
         <w:rPr>
-          <w:rFonts w:hint="cs"/>
+          <w:rFonts w:ascii="David" w:hAnsi="David" w:cs="David"/>
         </w:rPr>
         <w:t xml:space="preserve"> </w:t>
       </w:r>
       <w:r>
         <w:rPr>
-          <w:rFonts w:hint="cs"/>
+          <w:rFonts w:ascii="David" w:hAnsi="David" w:cs="David"/>
           <w:rtl/>
         </w:rPr>
         <w:t xml:space="preserve">איך המשחק מלמד את השחקן על התהליכים? איך התהליכים משפיעים על חוויית השחקן? </w:t>
@@ -364,17 +373,20 @@
           <w:numId w:val="9"/>
         </w:numPr>
         <w:jc w:val="left"/>
-      </w:pPr>
-      <w:r>
-        <w:rPr>
-          <w:rFonts w:hint="cs"/>
+        <w:rPr>
+          <w:rFonts w:ascii="David" w:hAnsi="David" w:cs="David"/>
+        </w:rPr>
+      </w:pPr>
+      <w:r>
+        <w:rPr>
+          <w:rFonts w:ascii="David" w:hAnsi="David" w:cs="David"/>
           <w:rtl/>
         </w:rPr>
         <w:t>מה הם ה</w:t>
       </w:r>
       <w:r>
         <w:rPr>
-          <w:rFonts w:hint="cs"/>
+          <w:rFonts w:ascii="David" w:hAnsi="David" w:cs="David"/>
           <w:b/>
           <w:bCs/>
           <w:rtl/>
@@ -383,66 +395,66 @@
       </w:r>
       <w:r>
         <w:rPr>
-          <w:rFonts w:hint="cs"/>
+          <w:rFonts w:ascii="David" w:hAnsi="David" w:cs="David"/>
           <w:rtl/>
         </w:rPr>
         <w:t xml:space="preserve"> במשחק</w:t>
       </w:r>
       <w:r>
         <w:rPr>
-          <w:rFonts w:hint="cs"/>
+          <w:rFonts w:ascii="David" w:hAnsi="David" w:cs="David"/>
           <w:rtl/>
         </w:rPr>
         <w:t>?</w:t>
       </w:r>
       <w:r>
         <w:rPr>
-          <w:rFonts w:hint="cs"/>
+          <w:rFonts w:ascii="David" w:hAnsi="David" w:cs="David"/>
         </w:rPr>
         <w:t xml:space="preserve"> </w:t>
       </w:r>
       <w:r>
         <w:rPr>
-          <w:rFonts w:hint="cs"/>
+          <w:rFonts w:ascii="David" w:hAnsi="David" w:cs="David"/>
           <w:rtl/>
         </w:rPr>
         <w:t>איזה חוקים מגבילים את פעילות השחקן?</w:t>
       </w:r>
       <w:r>
         <w:rPr>
-          <w:rFonts w:hint="cs"/>
+          <w:rFonts w:ascii="David" w:hAnsi="David" w:cs="David"/>
         </w:rPr>
         <w:t xml:space="preserve"> </w:t>
       </w:r>
       <w:r>
         <w:rPr>
-          <w:rFonts w:hint="cs"/>
+          <w:rFonts w:ascii="David" w:hAnsi="David" w:cs="David"/>
           <w:rtl/>
         </w:rPr>
         <w:t>איזה חוקים קובעים תוצאה של פעולה?</w:t>
       </w:r>
       <w:r>
         <w:rPr>
-          <w:rFonts w:hint="cs"/>
+          <w:rFonts w:ascii="David" w:hAnsi="David" w:cs="David"/>
         </w:rPr>
         <w:t xml:space="preserve"> </w:t>
       </w:r>
       <w:r>
         <w:rPr>
-          <w:rFonts w:hint="cs"/>
+          <w:rFonts w:ascii="David" w:hAnsi="David" w:cs="David"/>
           <w:rtl/>
         </w:rPr>
         <w:t>איך השחקן לומד את החוקים?</w:t>
       </w:r>
       <w:r>
         <w:rPr>
-          <w:rFonts w:hint="cs"/>
+          <w:rFonts w:ascii="David" w:hAnsi="David" w:cs="David"/>
         </w:rPr>
         <w:t xml:space="preserve"> </w:t>
       </w:r>
       <w:r>
         <w:rPr>
-          <w:rFonts w:hint="cs"/>
+          <w:rFonts w:ascii="David" w:hAnsi="David" w:cs="David"/>
           <w:rtl/>
         </w:rPr>
         <w:t>איך החוקים משפיעים על חוויית השחקן? מה היה קורה אילו היינו משנים אחד או יותר מהחוקים?</w:t>
@@ -456,17 +468,20 @@
           <w:numId w:val="9"/>
         </w:numPr>
         <w:jc w:val="left"/>
-      </w:pPr>
-      <w:r>
-        <w:rPr>
-          <w:rFonts w:hint="cs"/>
+        <w:rPr>
+          <w:rFonts w:ascii="David" w:hAnsi="David" w:cs="David"/>
+        </w:rPr>
+      </w:pPr>
+      <w:r>
+        <w:rPr>
+          <w:rFonts w:ascii="David" w:hAnsi="David" w:cs="David"/>
           <w:rtl/>
         </w:rPr>
         <w:t>מה הם ה</w:t>
       </w:r>
       <w:r>
         <w:rPr>
-          <w:rFonts w:hint="cs"/>
+          <w:rFonts w:ascii="David" w:hAnsi="David" w:cs="David"/>
           <w:b/>
           <w:bCs/>
           <w:rtl/>
@@ -475,83 +490,83 @@
       </w:r>
       <w:r>
         <w:rPr>
-          <w:rFonts w:hint="cs"/>
+          <w:rFonts w:ascii="David" w:hAnsi="David" w:cs="David"/>
           <w:rtl/>
         </w:rPr>
         <w:t xml:space="preserve"> במשחק? </w:t>
       </w:r>
       <w:r>
         <w:rPr>
-          <w:rFonts w:hint="cs"/>
+          <w:rFonts w:ascii="David" w:hAnsi="David" w:cs="David"/>
           <w:rtl/>
         </w:rPr>
         <w:t xml:space="preserve">איך </w:t>
       </w:r>
       <w:r>
         <w:rPr>
-          <w:rFonts w:hint="cs"/>
+          <w:rFonts w:ascii="David" w:hAnsi="David" w:cs="David"/>
           <w:rtl/>
         </w:rPr>
         <w:t>המשאבים הללו מועילים לשחקן?</w:t>
       </w:r>
       <w:r>
         <w:rPr>
-          <w:rFonts w:hint="cs"/>
+          <w:rFonts w:ascii="David" w:hAnsi="David" w:cs="David"/>
         </w:rPr>
         <w:t xml:space="preserve"> </w:t>
       </w:r>
       <w:r>
         <w:rPr>
-          <w:rFonts w:hint="cs"/>
+          <w:rFonts w:ascii="David" w:hAnsi="David" w:cs="David"/>
           <w:rtl/>
         </w:rPr>
         <w:t xml:space="preserve">איך עיצוב </w:t>
       </w:r>
       <w:r>
         <w:rPr>
-          <w:rFonts w:hint="cs"/>
+          <w:rFonts w:ascii="David" w:hAnsi="David" w:cs="David"/>
           <w:rtl/>
         </w:rPr>
         <w:t>המשחק גו</w:t>
       </w:r>
       <w:r>
         <w:rPr>
-          <w:rFonts w:hint="cs"/>
+          <w:rFonts w:ascii="David" w:hAnsi="David" w:cs="David"/>
           <w:rtl/>
         </w:rPr>
         <w:t>רם לכך שה</w:t>
       </w:r>
       <w:r>
         <w:rPr>
-          <w:rFonts w:hint="cs"/>
+          <w:rFonts w:ascii="David" w:hAnsi="David" w:cs="David"/>
           <w:rtl/>
         </w:rPr>
         <w:t xml:space="preserve">משאבים </w:t>
       </w:r>
       <w:r>
         <w:rPr>
-          <w:rFonts w:hint="cs"/>
+          <w:rFonts w:ascii="David" w:hAnsi="David" w:cs="David"/>
           <w:rtl/>
         </w:rPr>
         <w:t xml:space="preserve">יהיו </w:t>
       </w:r>
       <w:r>
         <w:rPr>
-          <w:rFonts w:hint="cs"/>
+          <w:rFonts w:ascii="David" w:hAnsi="David" w:cs="David"/>
           <w:rtl/>
         </w:rPr>
         <w:t xml:space="preserve">נדירים? </w:t>
       </w:r>
       <w:r>
         <w:rPr>
-          <w:rFonts w:hint="cs"/>
+          <w:rFonts w:ascii="David" w:hAnsi="David" w:cs="David"/>
           <w:rtl/>
         </w:rPr>
         <w:t>איך השחקן לומד מה הם המשאבים? איך השחקן יכול להשיג משאבים?</w:t>
       </w:r>
       <w:r>
         <w:rPr>
-          <w:rFonts w:hint="cs"/>
+          <w:rFonts w:ascii="David" w:hAnsi="David" w:cs="David"/>
           <w:rtl/>
         </w:rPr>
         <w:t xml:space="preserve"> </w:t>
@@ -565,17 +580,20 @@
           <w:numId w:val="9"/>
         </w:numPr>
         <w:jc w:val="left"/>
-      </w:pPr>
-      <w:r>
-        <w:rPr>
-          <w:rFonts w:hint="cs"/>
+        <w:rPr>
+          <w:rFonts w:ascii="David" w:hAnsi="David" w:cs="David"/>
+        </w:rPr>
+      </w:pPr>
+      <w:r>
+        <w:rPr>
+          <w:rFonts w:ascii="David" w:hAnsi="David" w:cs="David"/>
           <w:rtl/>
         </w:rPr>
         <w:t>מה הם ה</w:t>
       </w:r>
       <w:r>
         <w:rPr>
-          <w:rFonts w:hint="cs"/>
+          <w:rFonts w:ascii="David" w:hAnsi="David" w:cs="David"/>
           <w:b/>
           <w:bCs/>
           <w:rtl/>
@@ -584,14 +602,129 @@
       </w:r>
       <w:r>
         <w:rPr>
-          <w:rFonts w:hint="cs"/>
-          <w:rtl/>
-        </w:rPr>
-        <w:t xml:space="preserve"> המרכזיים במשחק? האם השחקן יכול לבחור את העימותים? </w:t>
-      </w:r>
-      <w:r>
-        <w:rPr>
-          <w:rFonts w:hint="cs"/>
+          <w:rFonts w:ascii="David" w:hAnsi="David" w:cs="David"/>
+          <w:rtl/>
+        </w:rPr>
+        <w:t xml:space="preserve"> המרכזיים במשחק</w:t>
+      </w:r>
+      <w:r>
+        <w:rPr>
+          <w:rFonts w:ascii="David" w:hAnsi="David" w:cs="David" w:hint="cs"/>
+          <w:rtl/>
+        </w:rPr>
+        <w:t xml:space="preserve"> </w:t>
+      </w:r>
+      <w:r>
+        <w:rPr>
+          <w:rFonts w:ascii="David" w:hAnsi="David" w:cs="David"/>
+          <w:rtl/>
+        </w:rPr>
+        <w:t>–</w:t>
+      </w:r>
+      <w:r>
+        <w:rPr>
+          <w:rFonts w:ascii="David" w:hAnsi="David" w:cs="David" w:hint="cs"/>
+          <w:rtl/>
+        </w:rPr>
+        <w:t xml:space="preserve"> מה </w:t>
+      </w:r>
+      <w:r>
+        <w:rPr>
+          <w:rFonts w:ascii="David" w:hAnsi="David" w:cs="David" w:hint="cs"/>
+          <w:i/>
+          <w:iCs/>
+          <w:rtl/>
+        </w:rPr>
+        <w:t>המכשולים</w:t>
+      </w:r>
+      <w:r>
+        <w:rPr>
+          <w:rFonts w:ascii="David" w:hAnsi="David" w:cs="David" w:hint="cs"/>
+          <w:rtl/>
+        </w:rPr>
+        <w:t>?</w:t>
+      </w:r>
+      <w:r>
+        <w:rPr>
+          <w:rFonts w:ascii="David" w:hAnsi="David" w:cs="David" w:hint="cs"/>
+        </w:rPr>
+        <w:t xml:space="preserve"> </w:t>
+      </w:r>
+      <w:r>
+        <w:rPr>
+          <w:rFonts w:ascii="David" w:hAnsi="David" w:cs="David" w:hint="cs"/>
+          <w:rtl/>
+        </w:rPr>
+        <w:t xml:space="preserve"> מי </w:t>
+      </w:r>
+      <w:r>
+        <w:rPr>
+          <w:rFonts w:ascii="David" w:hAnsi="David" w:cs="David" w:hint="cs"/>
+          <w:i/>
+          <w:iCs/>
+          <w:rtl/>
+        </w:rPr>
+        <w:t>היריבים</w:t>
+      </w:r>
+      <w:r>
+        <w:rPr>
+          <w:rFonts w:ascii="David" w:hAnsi="David" w:cs="David" w:hint="cs"/>
+          <w:rtl/>
+        </w:rPr>
+        <w:t>?</w:t>
+      </w:r>
+      <w:r>
+        <w:rPr>
+          <w:rFonts w:ascii="David" w:hAnsi="David" w:cs="David" w:hint="cs"/>
+        </w:rPr>
+        <w:t xml:space="preserve"> </w:t>
+      </w:r>
+      <w:r>
+        <w:rPr>
+          <w:rFonts w:ascii="David" w:hAnsi="David" w:cs="David" w:hint="cs"/>
+          <w:rtl/>
+        </w:rPr>
+        <w:t xml:space="preserve">מה </w:t>
+      </w:r>
+      <w:r>
+        <w:rPr>
+          <w:rFonts w:ascii="David" w:hAnsi="David" w:cs="David" w:hint="cs"/>
+          <w:i/>
+          <w:iCs/>
+          <w:rtl/>
+        </w:rPr>
+        <w:t>הדילמות</w:t>
+      </w:r>
+      <w:r>
+        <w:rPr>
+          <w:rFonts w:ascii="David" w:hAnsi="David" w:cs="David" w:hint="cs"/>
+          <w:rtl/>
+        </w:rPr>
+        <w:t xml:space="preserve"> שהשחקן צריך לפתור?</w:t>
+      </w:r>
+      <w:r>
+        <w:rPr>
+          <w:rFonts w:ascii="David" w:hAnsi="David" w:cs="David" w:hint="cs"/>
+        </w:rPr>
+        <w:t xml:space="preserve"> </w:t>
+      </w:r>
+      <w:r>
+        <w:rPr>
+          <w:rFonts w:ascii="David" w:hAnsi="David" w:cs="David" w:hint="cs"/>
+          <w:rtl/>
+        </w:rPr>
+        <w:t xml:space="preserve"> </w:t>
+      </w:r>
+      <w:r>
+        <w:rPr>
+          <w:rFonts w:ascii="David" w:hAnsi="David" w:cs="David"/>
+          <w:rtl/>
+        </w:rPr>
+        <w:t xml:space="preserve">האם השחקן יכול לבחור את העימותים? </w:t>
+      </w:r>
+      <w:r>
+        <w:rPr>
+          <w:rFonts w:ascii="David" w:hAnsi="David" w:cs="David"/>
           <w:rtl/>
         </w:rPr>
         <w:t>איך העימותים משפיעים על חוויית השחקן?</w:t>
@@ -605,17 +738,20 @@
           <w:numId w:val="9"/>
         </w:numPr>
         <w:jc w:val="left"/>
-      </w:pPr>
-      <w:r>
-        <w:rPr>
-          <w:rFonts w:hint="cs"/>
+        <w:rPr>
+          <w:rFonts w:ascii="David" w:hAnsi="David" w:cs="David"/>
+        </w:rPr>
+      </w:pPr>
+      <w:r>
+        <w:rPr>
+          <w:rFonts w:ascii="David" w:hAnsi="David" w:cs="David"/>
           <w:rtl/>
         </w:rPr>
         <w:t>מה הם ה</w:t>
       </w:r>
       <w:r>
         <w:rPr>
-          <w:rFonts w:hint="cs"/>
+          <w:rFonts w:ascii="David" w:hAnsi="David" w:cs="David"/>
           <w:b/>
           <w:bCs/>
           <w:rtl/>
@@ -624,33 +760,33 @@
       </w:r>
       <w:r>
         <w:rPr>
-          <w:rFonts w:hint="cs"/>
+          <w:rFonts w:ascii="David" w:hAnsi="David" w:cs="David"/>
           <w:rtl/>
         </w:rPr>
         <w:t xml:space="preserve"> של המשחק?</w:t>
       </w:r>
       <w:r>
         <w:rPr>
-          <w:rFonts w:hint="cs"/>
+          <w:rFonts w:ascii="David" w:hAnsi="David" w:cs="David"/>
         </w:rPr>
         <w:t xml:space="preserve"> </w:t>
       </w:r>
       <w:r>
         <w:rPr>
-          <w:rFonts w:hint="cs"/>
+          <w:rFonts w:ascii="David" w:hAnsi="David" w:cs="David"/>
           <w:rtl/>
         </w:rPr>
         <w:t>האם העולם סגור או פתוח?</w:t>
       </w:r>
       <w:r>
         <w:rPr>
-          <w:rFonts w:hint="cs"/>
+          <w:rFonts w:ascii="David" w:hAnsi="David" w:cs="David"/>
         </w:rPr>
         <w:t xml:space="preserve"> </w:t>
       </w:r>
       <w:r>
         <w:rPr>
-          <w:rFonts w:hint="cs"/>
+          <w:rFonts w:ascii="David" w:hAnsi="David" w:cs="David"/>
           <w:rtl/>
         </w:rPr>
         <w:t>עגול או שטוח? איך השחקן לומד מה הגבולות?</w:t>
@@ -664,17 +800,20 @@
           <w:numId w:val="9"/>
         </w:numPr>
         <w:jc w:val="left"/>
-      </w:pPr>
-      <w:r>
-        <w:rPr>
-          <w:rFonts w:hint="cs"/>
+        <w:rPr>
+          <w:rFonts w:ascii="David" w:hAnsi="David" w:cs="David"/>
+        </w:rPr>
+      </w:pPr>
+      <w:r>
+        <w:rPr>
+          <w:rFonts w:ascii="David" w:hAnsi="David" w:cs="David"/>
           <w:rtl/>
         </w:rPr>
         <w:t xml:space="preserve">כמה </w:t>
       </w:r>
       <w:r>
         <w:rPr>
-          <w:rFonts w:hint="cs"/>
+          <w:rFonts w:ascii="David" w:hAnsi="David" w:cs="David"/>
           <w:b/>
           <w:bCs/>
           <w:rtl/>
@@ -683,35 +822,35 @@
       </w:r>
       <w:r>
         <w:rPr>
-          <w:rFonts w:hint="cs"/>
+          <w:rFonts w:ascii="David" w:hAnsi="David" w:cs="David"/>
           <w:rtl/>
         </w:rPr>
         <w:t xml:space="preserve"> אפשריות יש </w:t>
       </w:r>
       <w:r>
         <w:rPr>
-          <w:rFonts w:hint="cs"/>
+          <w:rFonts w:ascii="David" w:hAnsi="David" w:cs="David"/>
           <w:rtl/>
         </w:rPr>
         <w:t>ל</w:t>
       </w:r>
       <w:r>
         <w:rPr>
-          <w:rFonts w:hint="cs"/>
+          <w:rFonts w:ascii="David" w:hAnsi="David" w:cs="David"/>
           <w:rtl/>
         </w:rPr>
         <w:t>משחק</w:t>
       </w:r>
       <w:r>
         <w:rPr>
-          <w:rFonts w:hint="cs"/>
+          <w:rFonts w:ascii="David" w:hAnsi="David" w:cs="David"/>
           <w:rtl/>
         </w:rPr>
         <w:t>, ו</w:t>
       </w:r>
       <w:r>
         <w:rPr>
-          <w:rFonts w:hint="cs"/>
+          <w:rFonts w:ascii="David" w:hAnsi="David" w:cs="David"/>
           <w:rtl/>
         </w:rPr>
         <w:t>מה הן התוצאות האפשריות? האם השחקן יודע מראש את כל התוצאות האפשריות, או שיש תוצאות שהוא מגלה רק במהלך המשחק? עד כמה התוצאה תלויה במזל לעומת כישרון?</w:t>
@@ -720,74 +859,105 @@
     <w:p>
       <w:pPr>
         <w:pStyle w:val="Textbody"/>
+        <w:numPr>
+          <w:ilvl w:val="0"/>
+          <w:numId w:val="9"/>
+        </w:numPr>
         <w:jc w:val="left"/>
         <w:rPr>
-          <w:rtl/>
-        </w:rPr>
-      </w:pPr>
-      <w:r>
-        <w:rPr>
-          <w:rFonts w:hint="cs"/>
-          <w:rtl/>
-        </w:rPr>
-        <w:t xml:space="preserve">לצורך הצגה בשיעור: </w:t>
-      </w:r>
-      <w:r>
-        <w:rPr>
-          <w:rFonts w:hint="cs"/>
-          <w:rtl/>
-        </w:rPr>
-        <w:t>הכינו מצגת של 10-15 דקות על המשחק, עם צילומי-מסך או קטעי-וידיאו מהמשחק שלכם הממחישים כל אחד מהגורמים</w:t>
-      </w:r>
-      <w:r>
-        <w:rPr>
-          <w:rFonts w:hint="cs"/>
-          <w:rtl/>
-        </w:rPr>
-        <w:t>.</w:t>
+          <w:rFonts w:ascii="David" w:hAnsi="David" w:cs="David"/>
+        </w:rPr>
+      </w:pPr>
+      <w:r>
+        <w:rPr>
+          <w:rFonts w:ascii="David" w:hAnsi="David" w:cs="David" w:hint="cs"/>
+          <w:rtl/>
+        </w:rPr>
+        <w:t>מבין שמונת הרכיבים הפורמליים שתיארתם, איזה רכיבים הכי מבליטים את הייחוד של המשחק לעומת משחקים אחרים?</w:t>
       </w:r>
     </w:p>
     <w:p>
       <w:pPr>
         <w:pStyle w:val="Textbody"/>
         <w:jc w:val="left"/>
-      </w:pPr>
-      <w:bookmarkStart w:id="0" w:name="_GoBack"/>
-      <w:bookmarkEnd w:id="0"/>
+        <w:rPr>
+          <w:rFonts w:ascii="David" w:hAnsi="David" w:cs="David"/>
+          <w:rtl/>
+        </w:rPr>
+      </w:pPr>
+      <w:r>
+        <w:rPr>
+          <w:rFonts w:ascii="David" w:hAnsi="David" w:cs="David"/>
+          <w:rtl/>
+        </w:rPr>
+        <w:t xml:space="preserve">לצורך הצגה בשיעור: </w:t>
+      </w:r>
+      <w:r>
+        <w:rPr>
+          <w:rFonts w:ascii="David" w:hAnsi="David" w:cs="David"/>
+          <w:rtl/>
+        </w:rPr>
+        <w:t xml:space="preserve">הכינו מצגת של 10-15 דקות על המשחק, עם צילומי-מסך או קטעי-וידיאו הממחישים כל אחד </w:t>
+      </w:r>
+      <w:r>
+        <w:rPr>
+          <w:rFonts w:ascii="David" w:hAnsi="David" w:cs="David" w:hint="cs"/>
+          <w:rtl/>
+        </w:rPr>
+        <w:t>מהרכיבים</w:t>
+      </w:r>
+      <w:r>
+        <w:rPr>
+          <w:rFonts w:ascii="David" w:hAnsi="David" w:cs="David"/>
+          <w:rtl/>
+        </w:rPr>
+        <w:t>.</w:t>
+      </w:r>
     </w:p>
     <w:p>
       <w:pPr>
-        <w:pStyle w:val="Heading2"/>
-        <w:rPr>
-          <w:rtl/>
-        </w:rPr>
-      </w:pPr>
-      <w:r>
-        <w:rPr>
-          <w:rFonts w:hint="cs"/>
-          <w:rtl/>
-        </w:rPr>
-        <w:t>שאלה 2: שינוי הרכיבים הפורמליים במשחק</w:t>
-      </w:r>
+        <w:pStyle w:val="Textbody"/>
+        <w:jc w:val="left"/>
+        <w:rPr>
+          <w:rFonts w:ascii="David" w:hAnsi="David" w:cs="David"/>
+        </w:rPr>
+      </w:pPr>
     </w:p>
     <w:p>
       <w:pPr>
+        <w:pStyle w:val="Heading2"/>
+        <w:rPr>
+          <w:rFonts w:ascii="David" w:hAnsi="David" w:cs="David"/>
+          <w:rtl/>
+        </w:rPr>
+      </w:pPr>
+      <w:r>
+        <w:rPr>
+          <w:rFonts w:ascii="David" w:hAnsi="David" w:cs="David"/>
+          <w:rtl/>
+        </w:rPr>
+        <w:t>שאלה 2: שינוי הרכיבים הפורמליים במשחק</w:t>
+      </w:r>
+    </w:p>
+    <w:p>
+      <w:pPr>
         <w:pStyle w:val="Textbody"/>
         <w:jc w:val="left"/>
         <w:rPr>
-          <w:rtl/>
-        </w:rPr>
-      </w:pPr>
-      <w:r>
-        <w:rPr>
-          <w:rFonts w:hint="cs"/>
+          <w:rFonts w:ascii="David" w:hAnsi="David" w:cs="David"/>
+          <w:rtl/>
+        </w:rPr>
+      </w:pPr>
+      <w:r>
+        <w:rPr>
+          <w:rFonts w:ascii="David" w:hAnsi="David" w:cs="David"/>
           <w:rtl/>
         </w:rPr>
         <w:t xml:space="preserve">בחרו משחק </w:t>
       </w:r>
       <w:r>
         <w:rPr>
-          <w:rFonts w:hint="cs"/>
+          <w:rFonts w:ascii="David" w:hAnsi="David" w:cs="David"/>
           <w:i/>
           <w:iCs/>
           <w:rtl/>
@@ -796,24 +966,384 @@
       </w:r>
       <w:r>
         <w:rPr>
-          <w:rFonts w:hint="cs"/>
+          <w:rFonts w:ascii="David" w:hAnsi="David" w:cs="David"/>
           <w:rtl/>
         </w:rPr>
         <w:t xml:space="preserve"> כלשהו, כגון שחמט, שש-בש, ברידג', </w:t>
       </w:r>
       <w:r>
         <w:rPr>
-          <w:rFonts w:hint="cs"/>
+          <w:rFonts w:ascii="David" w:hAnsi="David" w:cs="David"/>
           <w:rtl/>
         </w:rPr>
         <w:t xml:space="preserve">פוקר, </w:t>
       </w:r>
       <w:r>
         <w:rPr>
-          <w:rFonts w:hint="cs"/>
-          <w:rtl/>
-        </w:rPr>
-        <w:t>בול-פגיעה, צוללות וכד'. שנו בו את אחד מהרכיבים הפורמליים, ובדקו את התוצאה. דוגמאות:</w:t>
+          <w:rFonts w:ascii="David" w:hAnsi="David" w:cs="David"/>
+          <w:rtl/>
+        </w:rPr>
+        <w:t>בול-פגיעה, צוללות וכד'. שנו בו את אחד מהרכיבים הפורמליים, ובדקו את התוצאה</w:t>
+      </w:r>
+      <w:r>
+        <w:rPr>
+          <w:rFonts w:ascii="David" w:hAnsi="David" w:cs="David" w:hint="cs"/>
+          <w:rtl/>
+        </w:rPr>
+        <w:t xml:space="preserve"> ע"י משחקי-ניסוי (</w:t>
+      </w:r>
+      <w:r>
+        <w:rPr>
+          <w:rFonts w:ascii="David" w:hAnsi="David" w:cs="David"/>
+        </w:rPr>
+        <w:t>playtest</w:t>
+      </w:r>
+      <w:r>
+        <w:rPr>
+          <w:rFonts w:ascii="David" w:hAnsi="David" w:cs="David" w:hint="cs"/>
+          <w:rtl/>
+        </w:rPr>
+        <w:t>)</w:t>
+      </w:r>
+      <w:r>
+        <w:rPr>
+          <w:rFonts w:ascii="David" w:hAnsi="David" w:cs="David"/>
+          <w:rtl/>
+        </w:rPr>
+        <w:t xml:space="preserve">. </w:t>
+      </w:r>
+      <w:r>
+        <w:rPr>
+          <w:rFonts w:ascii="David" w:hAnsi="David" w:cs="David" w:hint="cs"/>
+          <w:rtl/>
+        </w:rPr>
+        <w:t xml:space="preserve">הנה כמה </w:t>
+      </w:r>
+      <w:r>
+        <w:rPr>
+          <w:rFonts w:ascii="David" w:hAnsi="David" w:cs="David"/>
+          <w:rtl/>
+        </w:rPr>
+        <w:t>דוגמאות</w:t>
+      </w:r>
+      <w:r>
+        <w:rPr>
+          <w:rFonts w:ascii="David" w:hAnsi="David" w:cs="David" w:hint="cs"/>
+          <w:rtl/>
+        </w:rPr>
+        <w:t xml:space="preserve"> (יש לבחור אחת מהאפשרויות, או אפשרות אחרת דומה)</w:t>
+      </w:r>
+      <w:r>
+        <w:rPr>
+          <w:rFonts w:ascii="David" w:hAnsi="David" w:cs="David"/>
+          <w:rtl/>
+        </w:rPr>
+        <w:t>:</w:t>
+      </w:r>
+    </w:p>
+    <w:p>
+      <w:pPr>
+        <w:pStyle w:val="Textbody"/>
+        <w:numPr>
+          <w:ilvl w:val="0"/>
+          <w:numId w:val="12"/>
+        </w:numPr>
+        <w:spacing w:line="276" w:lineRule="auto"/>
+        <w:jc w:val="left"/>
+        <w:rPr>
+          <w:rFonts w:ascii="David" w:hAnsi="David" w:cs="David"/>
+        </w:rPr>
+      </w:pPr>
+      <w:r>
+        <w:rPr>
+          <w:rFonts w:ascii="David" w:hAnsi="David" w:cs="David"/>
+          <w:b/>
+          <w:bCs/>
+          <w:rtl/>
+        </w:rPr>
+        <w:t>שחקנים</w:t>
+      </w:r>
+      <w:r>
+        <w:rPr>
+          <w:rFonts w:ascii="David" w:hAnsi="David" w:cs="David"/>
+          <w:rtl/>
+        </w:rPr>
+        <w:t>:</w:t>
+      </w:r>
+      <w:r>
+        <w:rPr>
+          <w:rFonts w:ascii="David" w:hAnsi="David" w:cs="David"/>
+        </w:rPr>
+        <w:t xml:space="preserve"> </w:t>
+      </w:r>
+      <w:r>
+        <w:rPr>
+          <w:rFonts w:ascii="David" w:hAnsi="David" w:cs="David"/>
+          <w:rtl/>
+        </w:rPr>
+        <w:t xml:space="preserve">בחרו משחק המיועד לשני שחקנים.   המציאו גירסה חדשה של המשחק, המיועדת </w:t>
+      </w:r>
+      <w:r>
+        <w:rPr>
+          <w:rFonts w:ascii="David" w:hAnsi="David" w:cs="David"/>
+          <w:i/>
+          <w:iCs/>
+          <w:rtl/>
+        </w:rPr>
+        <w:t>לשחקן אחד בלבד</w:t>
+      </w:r>
+      <w:r>
+        <w:rPr>
+          <w:rFonts w:ascii="David" w:hAnsi="David" w:cs="David"/>
+          <w:rtl/>
+        </w:rPr>
+        <w:t xml:space="preserve">. הסבירו בפירוט איזה שינויים צריך </w:t>
+      </w:r>
+      <w:r>
+        <w:rPr>
+          <w:rFonts w:ascii="David" w:hAnsi="David" w:cs="David" w:hint="cs"/>
+          <w:rtl/>
+        </w:rPr>
+        <w:t>לעשות ברכיבים הפורמליים האחרים (</w:t>
+      </w:r>
+      <w:r>
+        <w:rPr>
+          <w:rFonts w:ascii="David" w:hAnsi="David" w:cs="David"/>
+          <w:rtl/>
+        </w:rPr>
+        <w:t>חוקים</w:t>
+      </w:r>
+      <w:r>
+        <w:rPr>
+          <w:rFonts w:ascii="David" w:hAnsi="David" w:cs="David" w:hint="cs"/>
+          <w:rtl/>
+        </w:rPr>
+        <w:t>,</w:t>
+      </w:r>
+      <w:r>
+        <w:rPr>
+          <w:rFonts w:ascii="David" w:hAnsi="David" w:cs="David"/>
+          <w:rtl/>
+        </w:rPr>
+        <w:t xml:space="preserve"> תהליכים, </w:t>
+      </w:r>
+      <w:r>
+        <w:rPr>
+          <w:rFonts w:ascii="David" w:hAnsi="David" w:cs="David" w:hint="cs"/>
+          <w:rtl/>
+        </w:rPr>
+        <w:t>עימות, תוצאה וכד')</w:t>
+      </w:r>
+      <w:r>
+        <w:rPr>
+          <w:rFonts w:ascii="David" w:hAnsi="David" w:cs="David" w:hint="cs"/>
+        </w:rPr>
+        <w:t xml:space="preserve"> </w:t>
+      </w:r>
+      <w:r>
+        <w:rPr>
+          <w:rFonts w:ascii="David" w:hAnsi="David" w:cs="David"/>
+          <w:rtl/>
+        </w:rPr>
+        <w:t>כדי שהמשחק עדיין יהיה מעניין כמשחק ליחיד.</w:t>
+      </w:r>
+      <w:r>
+        <w:rPr>
+          <w:rFonts w:ascii="David" w:hAnsi="David" w:cs="David"/>
+          <w:rtl/>
+        </w:rPr>
+        <w:br/>
+        <w:t xml:space="preserve"> </w:t>
+      </w:r>
+      <w:r>
+        <w:rPr>
+          <w:rFonts w:ascii="David" w:hAnsi="David" w:cs="David"/>
+          <w:rtl/>
+        </w:rPr>
+        <w:br/>
+      </w:r>
+      <w:r>
+        <w:rPr>
+          <w:rFonts w:ascii="David" w:hAnsi="David" w:cs="David"/>
+          <w:i/>
+          <w:iCs/>
+          <w:rtl/>
+        </w:rPr>
+        <w:t>אפשרות נוספת</w:t>
+      </w:r>
+      <w:r>
+        <w:rPr>
+          <w:rFonts w:ascii="David" w:hAnsi="David" w:cs="David"/>
+          <w:rtl/>
+        </w:rPr>
+        <w:t>:</w:t>
+      </w:r>
+      <w:r>
+        <w:rPr>
+          <w:rFonts w:ascii="David" w:hAnsi="David" w:cs="David"/>
+        </w:rPr>
+        <w:t xml:space="preserve"> </w:t>
+      </w:r>
+      <w:r>
+        <w:rPr>
+          <w:rFonts w:ascii="David" w:hAnsi="David" w:cs="David"/>
+          <w:rtl/>
+        </w:rPr>
+        <w:t>המציאו גירסה חדשה של המשחק, המיועדת ל</w:t>
+      </w:r>
+      <w:r>
+        <w:rPr>
+          <w:rFonts w:ascii="David" w:hAnsi="David" w:cs="David"/>
+          <w:i/>
+          <w:iCs/>
+          <w:rtl/>
+        </w:rPr>
+        <w:t>שלושה</w:t>
+      </w:r>
+      <w:r>
+        <w:rPr>
+          <w:rFonts w:ascii="David" w:hAnsi="David" w:cs="David"/>
+          <w:rtl/>
+        </w:rPr>
+        <w:t xml:space="preserve"> שחקנים או יותר. הסבירו בפירוט </w:t>
+      </w:r>
+      <w:r>
+        <w:rPr>
+          <w:rFonts w:ascii="David" w:hAnsi="David" w:cs="David"/>
+          <w:rtl/>
+        </w:rPr>
+        <w:lastRenderedPageBreak/>
+        <w:t xml:space="preserve">איזה שינויים צריך לעשות </w:t>
+      </w:r>
+      <w:r>
+        <w:rPr>
+          <w:rFonts w:ascii="David" w:hAnsi="David" w:cs="David" w:hint="cs"/>
+          <w:rtl/>
+        </w:rPr>
+        <w:t>ברכיבים הפורמליים האחרים</w:t>
+      </w:r>
+      <w:r>
+        <w:rPr>
+          <w:rFonts w:ascii="David" w:hAnsi="David" w:cs="David"/>
+          <w:rtl/>
+        </w:rPr>
+        <w:t xml:space="preserve"> </w:t>
+      </w:r>
+      <w:r>
+        <w:rPr>
+          <w:rFonts w:ascii="David" w:hAnsi="David" w:cs="David" w:hint="cs"/>
+          <w:rtl/>
+        </w:rPr>
+        <w:t>(</w:t>
+      </w:r>
+      <w:r>
+        <w:rPr>
+          <w:rFonts w:ascii="David" w:hAnsi="David" w:cs="David"/>
+          <w:rtl/>
+        </w:rPr>
+        <w:t>חוקים</w:t>
+      </w:r>
+      <w:r>
+        <w:rPr>
+          <w:rFonts w:ascii="David" w:hAnsi="David" w:cs="David" w:hint="cs"/>
+          <w:rtl/>
+        </w:rPr>
+        <w:t>,</w:t>
+      </w:r>
+      <w:r>
+        <w:rPr>
+          <w:rFonts w:ascii="David" w:hAnsi="David" w:cs="David"/>
+          <w:rtl/>
+        </w:rPr>
+        <w:t xml:space="preserve"> תהליכים, </w:t>
+      </w:r>
+      <w:r>
+        <w:rPr>
+          <w:rFonts w:ascii="David" w:hAnsi="David" w:cs="David" w:hint="cs"/>
+          <w:rtl/>
+        </w:rPr>
+        <w:t>עימות, תוצאה וכד')</w:t>
+      </w:r>
+      <w:r>
+        <w:rPr>
+          <w:rFonts w:ascii="David" w:hAnsi="David" w:cs="David" w:hint="cs"/>
+        </w:rPr>
+        <w:t xml:space="preserve"> </w:t>
+      </w:r>
+      <w:r>
+        <w:rPr>
+          <w:rFonts w:ascii="David" w:hAnsi="David" w:cs="David"/>
+          <w:rtl/>
+        </w:rPr>
+        <w:t>כדי שהמשחק עדיין יהיה "שחיק"</w:t>
+      </w:r>
+      <w:r>
+        <w:rPr>
+          <w:rFonts w:ascii="David" w:hAnsi="David" w:cs="David"/>
+        </w:rPr>
+        <w:t xml:space="preserve"> </w:t>
+      </w:r>
+      <w:r>
+        <w:rPr>
+          <w:rFonts w:ascii="David" w:hAnsi="David" w:cs="David"/>
+          <w:rtl/>
+        </w:rPr>
+        <w:t>(</w:t>
+      </w:r>
+      <w:r>
+        <w:rPr>
+          <w:rFonts w:ascii="David" w:hAnsi="David" w:cs="David"/>
+        </w:rPr>
+        <w:t>playable</w:t>
+      </w:r>
+      <w:r>
+        <w:rPr>
+          <w:rFonts w:ascii="David" w:hAnsi="David" w:cs="David"/>
+          <w:rtl/>
+        </w:rPr>
+        <w:t>)</w:t>
+      </w:r>
+      <w:r>
+        <w:rPr>
+          <w:rFonts w:ascii="David" w:hAnsi="David" w:cs="David"/>
+          <w:rtl/>
+        </w:rPr>
+        <w:t>. איך משתנ</w:t>
+      </w:r>
+      <w:r>
+        <w:rPr>
+          <w:rFonts w:ascii="David" w:hAnsi="David" w:cs="David"/>
+          <w:rtl/>
+        </w:rPr>
+        <w:t>ים</w:t>
+      </w:r>
+      <w:r>
+        <w:rPr>
+          <w:rFonts w:ascii="David" w:hAnsi="David" w:cs="David"/>
+          <w:rtl/>
+        </w:rPr>
+        <w:t xml:space="preserve"> דפוס</w:t>
+      </w:r>
+      <w:r>
+        <w:rPr>
+          <w:rFonts w:ascii="David" w:hAnsi="David" w:cs="David"/>
+          <w:rtl/>
+        </w:rPr>
+        <w:t>י</w:t>
+      </w:r>
+      <w:r>
+        <w:rPr>
+          <w:rFonts w:ascii="David" w:hAnsi="David" w:cs="David"/>
+          <w:rtl/>
+        </w:rPr>
+        <w:t xml:space="preserve"> האינטראקציה בין השחקנים?</w:t>
+      </w:r>
+      <w:r>
+        <w:rPr>
+          <w:rFonts w:ascii="David" w:hAnsi="David" w:cs="David"/>
+          <w:rtl/>
+        </w:rPr>
+        <w:t xml:space="preserve"> </w:t>
       </w:r>
     </w:p>
     <w:p>
@@ -824,203 +1354,135 @@
           <w:numId w:val="12"/>
         </w:numPr>
         <w:jc w:val="left"/>
-      </w:pPr>
-      <w:r>
-        <w:rPr>
-          <w:rFonts w:hint="cs"/>
+        <w:rPr>
+          <w:rFonts w:ascii="David" w:hAnsi="David" w:cs="David"/>
+        </w:rPr>
+      </w:pPr>
+      <w:r>
+        <w:rPr>
+          <w:rFonts w:ascii="David" w:hAnsi="David" w:cs="David"/>
           <w:b/>
           <w:bCs/>
           <w:rtl/>
         </w:rPr>
-        <w:t>שחקנים</w:t>
-      </w:r>
-      <w:r>
-        <w:rPr>
-          <w:rFonts w:hint="cs"/>
-          <w:rtl/>
-        </w:rPr>
-        <w:t>:</w:t>
-      </w:r>
-      <w:r>
-        <w:rPr>
-          <w:rFonts w:hint="cs"/>
-        </w:rPr>
-        <w:t xml:space="preserve"> </w:t>
-      </w:r>
-      <w:r>
-        <w:rPr>
-          <w:rFonts w:hint="cs"/>
-          <w:rtl/>
-        </w:rPr>
-        <w:t xml:space="preserve">בחרו משחק המיועד לשני שחקנים.   המציאו גירסה חדשה של המשחק, המיועדת </w:t>
-      </w:r>
-      <w:r>
-        <w:rPr>
-          <w:rFonts w:hint="cs"/>
+        <w:t>יעדים</w:t>
+      </w:r>
+      <w:r>
+        <w:rPr>
+          <w:rFonts w:ascii="David" w:hAnsi="David" w:cs="David"/>
+          <w:rtl/>
+        </w:rPr>
+        <w:t xml:space="preserve">: </w:t>
+      </w:r>
+      <w:r>
+        <w:rPr>
+          <w:rFonts w:ascii="David" w:hAnsi="David" w:cs="David"/>
+          <w:rtl/>
+        </w:rPr>
+        <w:t xml:space="preserve">למדנו על </w:t>
+      </w:r>
+      <w:r>
+        <w:rPr>
+          <w:rFonts w:ascii="David" w:hAnsi="David" w:cs="David"/>
+          <w:rtl/>
+        </w:rPr>
+        <w:t xml:space="preserve">כמה </w:t>
+      </w:r>
+      <w:r>
+        <w:rPr>
+          <w:rFonts w:ascii="David" w:hAnsi="David" w:cs="David"/>
+          <w:rtl/>
+        </w:rPr>
+        <w:t xml:space="preserve">סוגים של יעדים המקובלים במשחקים. בחרו משחק שיש לו יעד אחד עיקרי, ושנו אותו כך שיהיה לו אחד מהיעדים האחרים.  </w:t>
+      </w:r>
+      <w:r>
+        <w:rPr>
+          <w:rFonts w:ascii="David" w:hAnsi="David" w:cs="David"/>
           <w:i/>
           <w:iCs/>
           <w:rtl/>
         </w:rPr>
-        <w:t>לשחקן אחד בלבד</w:t>
-      </w:r>
-      <w:r>
-        <w:rPr>
-          <w:rFonts w:hint="cs"/>
-          <w:rtl/>
-        </w:rPr>
-        <w:t>. הסבירו בפירוט איזה שינויים צריך לעשות בחוקים ובתהליכים, כדי שהמשחק עדיין יהיה מעניין כמשחק ליחיד.  איך נשמרים הרכיבים הפורמליים האחרים של המשחק, כגון:</w:t>
-      </w:r>
-      <w:r>
-        <w:rPr>
-          <w:rFonts w:hint="cs"/>
-        </w:rPr>
-        <w:t xml:space="preserve"> </w:t>
-      </w:r>
-      <w:r>
-        <w:rPr>
-          <w:rFonts w:hint="cs"/>
-          <w:rtl/>
-        </w:rPr>
-        <w:t xml:space="preserve"> </w:t>
-      </w:r>
-      <w:r>
-        <w:rPr>
-          <w:rFonts w:hint="cs"/>
-          <w:rtl/>
-        </w:rPr>
-        <w:t>עימות</w:t>
-      </w:r>
-      <w:r>
-        <w:rPr>
-          <w:rFonts w:hint="cs"/>
-          <w:rtl/>
-        </w:rPr>
-        <w:t xml:space="preserve">?  </w:t>
-      </w:r>
-      <w:r>
-        <w:rPr>
-          <w:rFonts w:hint="cs"/>
-          <w:rtl/>
-        </w:rPr>
-        <w:lastRenderedPageBreak/>
-        <w:t>תוצאה לא ודאית? וכד'.</w:t>
-      </w:r>
-      <w:r>
-        <w:rPr>
-          <w:rFonts w:hint="cs"/>
-          <w:rtl/>
-        </w:rPr>
-        <w:t xml:space="preserve">    </w:t>
-      </w:r>
-      <w:r>
-        <w:rPr>
-          <w:rFonts w:hint="cs"/>
+        <w:t>דוגמה</w:t>
+      </w:r>
+      <w:r>
+        <w:rPr>
+          <w:rFonts w:ascii="David" w:hAnsi="David" w:cs="David"/>
+          <w:rtl/>
+        </w:rPr>
+        <w:t xml:space="preserve">: במשחק "סוליטייר" המטרה העיקרית היא </w:t>
+      </w:r>
+      <w:r>
+        <w:rPr>
+          <w:rFonts w:ascii="David" w:hAnsi="David" w:cs="David"/>
           <w:i/>
           <w:iCs/>
           <w:rtl/>
         </w:rPr>
-        <w:t>אפשרות נוספת</w:t>
-      </w:r>
-      <w:r>
-        <w:rPr>
-          <w:rFonts w:hint="cs"/>
-          <w:rtl/>
-        </w:rPr>
-        <w:t>:</w:t>
-      </w:r>
-      <w:r>
-        <w:rPr>
-          <w:rFonts w:hint="cs"/>
-        </w:rPr>
-        <w:t xml:space="preserve"> </w:t>
-      </w:r>
-      <w:r>
-        <w:rPr>
-          <w:rFonts w:hint="cs"/>
-          <w:rtl/>
-        </w:rPr>
-        <w:t>המציאו גירסה חדשה של המשחק, המיועדת ל</w:t>
-      </w:r>
-      <w:r>
-        <w:rPr>
-          <w:rFonts w:hint="cs"/>
+        <w:t>התאמה</w:t>
+      </w:r>
+      <w:r>
+        <w:rPr>
+          <w:rFonts w:ascii="David" w:hAnsi="David" w:cs="David"/>
+          <w:rtl/>
+        </w:rPr>
+        <w:t xml:space="preserve">. שנו את החוקים כך שהמטרה העיקרית תהיה </w:t>
+      </w:r>
+      <w:r>
+        <w:rPr>
+          <w:rFonts w:ascii="David" w:hAnsi="David" w:cs="David"/>
           <w:i/>
           <w:iCs/>
           <w:rtl/>
         </w:rPr>
-        <w:t>שלושה</w:t>
-      </w:r>
-      <w:r>
-        <w:rPr>
-          <w:rFonts w:hint="cs"/>
-          <w:rtl/>
-        </w:rPr>
-        <w:t xml:space="preserve"> שחקנים או יותר. הסבירו בפירוט איזה שינויים צריך לעשות בחוקים ובתהליכים, כדי שהמשחק עדיין יהיה "שחיק"</w:t>
-      </w:r>
-      <w:r>
-        <w:rPr>
-          <w:rFonts w:hint="cs"/>
-        </w:rPr>
-        <w:t xml:space="preserve"> </w:t>
-      </w:r>
-      <w:r>
-        <w:rPr>
-          <w:rFonts w:hint="cs"/>
-          <w:rtl/>
-        </w:rPr>
-        <w:t>(</w:t>
-      </w:r>
-      <w:r>
-        <w:t>playable</w:t>
-      </w:r>
-      <w:r>
-        <w:rPr>
-          <w:rFonts w:hint="cs"/>
-          <w:rtl/>
-        </w:rPr>
-        <w:t>)</w:t>
-      </w:r>
-      <w:r>
-        <w:rPr>
-          <w:rFonts w:hint="cs"/>
-          <w:rtl/>
-        </w:rPr>
-        <w:t>. איך משתנ</w:t>
-      </w:r>
-      <w:r>
-        <w:rPr>
-          <w:rFonts w:hint="cs"/>
-          <w:rtl/>
-        </w:rPr>
-        <w:t>ים</w:t>
-      </w:r>
-      <w:r>
-        <w:rPr>
-          <w:rFonts w:hint="cs"/>
-          <w:rtl/>
-        </w:rPr>
-        <w:t xml:space="preserve"> דפוס</w:t>
-      </w:r>
-      <w:r>
-        <w:rPr>
-          <w:rFonts w:hint="cs"/>
-          <w:rtl/>
-        </w:rPr>
-        <w:t>י</w:t>
-      </w:r>
-      <w:r>
-        <w:rPr>
-          <w:rFonts w:hint="cs"/>
-          <w:rtl/>
-        </w:rPr>
-        <w:t xml:space="preserve"> האינטראקציה בין השחקנים?</w:t>
-      </w:r>
-      <w:r>
-        <w:rPr>
-          <w:rFonts w:hint="cs"/>
-          <w:rtl/>
-        </w:rPr>
-        <w:t xml:space="preserve"> העימותים?</w:t>
+        <w:t>לכידה</w:t>
+      </w:r>
+      <w:r>
+        <w:rPr>
+          <w:rFonts w:ascii="David" w:hAnsi="David" w:cs="David"/>
+          <w:rtl/>
+        </w:rPr>
+        <w:t xml:space="preserve">, או </w:t>
+      </w:r>
+      <w:r>
+        <w:rPr>
+          <w:rFonts w:ascii="David" w:hAnsi="David" w:cs="David"/>
+          <w:i/>
+          <w:iCs/>
+          <w:rtl/>
+        </w:rPr>
+        <w:t>בניה</w:t>
+      </w:r>
+      <w:r>
+        <w:rPr>
+          <w:rFonts w:ascii="David" w:hAnsi="David" w:cs="David"/>
+          <w:rtl/>
+        </w:rPr>
+        <w:t xml:space="preserve">, או </w:t>
+      </w:r>
+      <w:r>
+        <w:rPr>
+          <w:rFonts w:ascii="David" w:hAnsi="David" w:cs="David"/>
+          <w:i/>
+          <w:iCs/>
+          <w:rtl/>
+        </w:rPr>
+        <w:t xml:space="preserve">חקירה, </w:t>
+      </w:r>
+      <w:r>
+        <w:rPr>
+          <w:rFonts w:ascii="David" w:hAnsi="David" w:cs="David"/>
+          <w:rtl/>
+        </w:rPr>
+        <w:t>או</w:t>
+      </w:r>
+      <w:r>
+        <w:rPr>
+          <w:rFonts w:ascii="David" w:hAnsi="David" w:cs="David"/>
+          <w:i/>
+          <w:iCs/>
+          <w:rtl/>
+        </w:rPr>
+        <w:t xml:space="preserve"> בריחה.</w:t>
       </w:r>
     </w:p>
     <w:p>
@@ -1031,132 +1493,230 @@
           <w:numId w:val="12"/>
         </w:numPr>
         <w:jc w:val="left"/>
-      </w:pPr>
-      <w:r>
-        <w:rPr>
-          <w:rFonts w:hint="cs"/>
+        <w:rPr>
+          <w:rFonts w:ascii="David" w:hAnsi="David" w:cs="David"/>
+        </w:rPr>
+      </w:pPr>
+      <w:r>
+        <w:rPr>
+          <w:rFonts w:ascii="David" w:hAnsi="David" w:cs="David"/>
           <w:b/>
           <w:bCs/>
           <w:rtl/>
         </w:rPr>
-        <w:t>יעדים</w:t>
-      </w:r>
-      <w:r>
-        <w:rPr>
-          <w:rFonts w:hint="cs"/>
+        <w:t>תהליכים</w:t>
+      </w:r>
+      <w:r>
+        <w:rPr>
+          <w:rFonts w:ascii="David" w:hAnsi="David" w:cs="David"/>
           <w:rtl/>
         </w:rPr>
         <w:t xml:space="preserve">: </w:t>
       </w:r>
       <w:r>
         <w:rPr>
-          <w:rFonts w:hint="cs"/>
-          <w:rtl/>
-        </w:rPr>
-        <w:t xml:space="preserve">למדנו על </w:t>
-      </w:r>
-      <w:r>
-        <w:rPr>
-          <w:rFonts w:hint="cs"/>
-          <w:rtl/>
-        </w:rPr>
-        <w:t xml:space="preserve">כמה </w:t>
-      </w:r>
-      <w:r>
-        <w:rPr>
-          <w:rFonts w:hint="cs"/>
-          <w:rtl/>
-        </w:rPr>
-        <w:t xml:space="preserve">סוגים של יעדים המקובלים במשחקים במחשב ומחוץ למחשב. בחרו משחק שיש לו יעד אחד עיקרי, ושנו אותו כך שיהיה לו אחד מהיעדים האחרים.  </w:t>
-      </w:r>
-      <w:r>
-        <w:rPr>
-          <w:rFonts w:hint="cs"/>
+          <w:rFonts w:ascii="David" w:hAnsi="David" w:cs="David"/>
+          <w:rtl/>
+        </w:rPr>
+        <w:t>הוסיפו למשחק תהליך-ליבה חדש</w:t>
+      </w:r>
+      <w:r>
+        <w:rPr>
+          <w:rFonts w:ascii="David" w:hAnsi="David" w:cs="David" w:hint="cs"/>
+          <w:rtl/>
+        </w:rPr>
+        <w:t xml:space="preserve"> (כלומר: פעולה </w:t>
+      </w:r>
+      <w:r>
+        <w:rPr>
+          <w:rFonts w:ascii="David" w:hAnsi="David" w:cs="David" w:hint="cs"/>
+          <w:rtl/>
+        </w:rPr>
+        <w:t xml:space="preserve">חוזרת </w:t>
+      </w:r>
+      <w:r>
+        <w:rPr>
+          <w:rFonts w:ascii="David" w:hAnsi="David" w:cs="David" w:hint="cs"/>
+          <w:rtl/>
+        </w:rPr>
+        <w:t xml:space="preserve">שהשחקן מבצע </w:t>
+      </w:r>
+      <w:r>
+        <w:rPr>
+          <w:rFonts w:ascii="David" w:hAnsi="David" w:cs="David" w:hint="cs"/>
+          <w:rtl/>
+        </w:rPr>
+        <w:t xml:space="preserve">כדי </w:t>
+      </w:r>
+      <w:r>
+        <w:rPr>
+          <w:rFonts w:ascii="David" w:hAnsi="David" w:cs="David" w:hint="cs"/>
+          <w:rtl/>
+        </w:rPr>
+        <w:t>להתקדם במשחק)</w:t>
+      </w:r>
+      <w:r>
+        <w:rPr>
+          <w:rFonts w:ascii="David" w:hAnsi="David" w:cs="David"/>
+          <w:rtl/>
+        </w:rPr>
+        <w:t xml:space="preserve">. </w:t>
+      </w:r>
+      <w:r>
+        <w:rPr>
+          <w:rFonts w:ascii="David" w:hAnsi="David" w:cs="David"/>
+          <w:rtl/>
+        </w:rPr>
+        <w:t xml:space="preserve">אם אין לכם רעיון, נסו </w:t>
+      </w:r>
+      <w:r>
+        <w:rPr>
+          <w:rFonts w:ascii="David" w:hAnsi="David" w:cs="David"/>
+          <w:rtl/>
+        </w:rPr>
+        <w:t xml:space="preserve">לקבל רעיון </w:t>
+      </w:r>
+      <w:r>
+        <w:rPr>
+          <w:rFonts w:ascii="David" w:hAnsi="David" w:cs="David"/>
+          <w:rtl/>
+        </w:rPr>
+        <w:t>באתר זה:</w:t>
+      </w:r>
+      <w:r>
+        <w:rPr>
+          <w:rFonts w:ascii="David" w:hAnsi="David" w:cs="David"/>
+        </w:rPr>
+        <w:t xml:space="preserve"> </w:t>
+      </w:r>
+      <w:hyperlink r:id="rId9" w:history="1">
+        <w:r>
+          <w:rPr>
+            <w:rStyle w:val="Hyperlink"/>
+            <w:rFonts w:ascii="David" w:hAnsi="David" w:cs="David"/>
+          </w:rPr>
+          <w:t>https://inventwithpython.com/blog/2012/07/30/need-a-game-idea-a-list-of-game-mechanics-and-a-random-mechanic-mixer</w:t>
+        </w:r>
+        <w:r>
+          <w:rPr>
+            <w:rStyle w:val="Hyperlink"/>
+            <w:rFonts w:ascii="David" w:hAnsi="David" w:cs="David"/>
+            <w:rtl/>
+          </w:rPr>
+          <w:t>/</w:t>
+        </w:r>
+      </w:hyperlink>
+      <w:r>
+        <w:rPr>
+          <w:rFonts w:ascii="David" w:hAnsi="David" w:cs="David"/>
+          <w:rtl/>
+        </w:rPr>
+        <w:t xml:space="preserve"> </w:t>
+      </w:r>
+      <w:r>
+        <w:rPr>
+          <w:rFonts w:ascii="David" w:hAnsi="David" w:cs="David"/>
+          <w:rtl/>
+        </w:rPr>
+        <w:t xml:space="preserve">איך התהליך </w:t>
+      </w:r>
+      <w:r>
+        <w:rPr>
+          <w:rFonts w:ascii="David" w:hAnsi="David" w:cs="David" w:hint="cs"/>
+          <w:rtl/>
+        </w:rPr>
+        <w:t xml:space="preserve">החדש </w:t>
+      </w:r>
+      <w:r>
+        <w:rPr>
+          <w:rFonts w:ascii="David" w:hAnsi="David" w:cs="David"/>
+          <w:rtl/>
+        </w:rPr>
+        <w:t>משפיע על התנהגות השחקנים ועל האסטרטגיה שלהם?</w:t>
+      </w:r>
+      <w:r>
+        <w:rPr>
+          <w:rFonts w:ascii="David" w:hAnsi="David" w:cs="David"/>
+          <w:rtl/>
+        </w:rPr>
+        <w:br/>
+      </w:r>
+      <w:r>
+        <w:rPr>
+          <w:rFonts w:ascii="David" w:hAnsi="David" w:cs="David"/>
+          <w:rtl/>
+        </w:rPr>
+        <w:br/>
+      </w:r>
+      <w:r>
+        <w:rPr>
+          <w:rFonts w:ascii="David" w:hAnsi="David" w:cs="David" w:hint="cs"/>
           <w:i/>
           <w:iCs/>
           <w:rtl/>
         </w:rPr>
-        <w:t>דוגמה</w:t>
-      </w:r>
-      <w:r>
-        <w:rPr>
-          <w:rFonts w:hint="cs"/>
-          <w:rtl/>
-        </w:rPr>
-        <w:t xml:space="preserve">: במשחק "סוליטייר" המטרה העיקרית היא </w:t>
-      </w:r>
-      <w:r>
-        <w:rPr>
-          <w:rFonts w:hint="cs"/>
-          <w:i/>
-          <w:iCs/>
-          <w:rtl/>
-        </w:rPr>
-        <w:t>התאמה</w:t>
-      </w:r>
-      <w:r>
-        <w:rPr>
-          <w:rFonts w:hint="cs"/>
-          <w:rtl/>
-        </w:rPr>
-        <w:t xml:space="preserve">. שנו את החוקים כך שהמטרה העיקרית תהיה </w:t>
-      </w:r>
-      <w:r>
-        <w:rPr>
-          <w:rFonts w:hint="cs"/>
-          <w:i/>
-          <w:iCs/>
-          <w:rtl/>
-        </w:rPr>
-        <w:t>לכידה</w:t>
-      </w:r>
-      <w:r>
-        <w:rPr>
-          <w:rFonts w:hint="cs"/>
-          <w:rtl/>
-        </w:rPr>
-        <w:t xml:space="preserve">, או </w:t>
-      </w:r>
-      <w:r>
-        <w:rPr>
-          <w:rFonts w:hint="cs"/>
-          <w:i/>
-          <w:iCs/>
-          <w:rtl/>
-        </w:rPr>
-        <w:t>בניה</w:t>
-      </w:r>
-      <w:r>
-        <w:rPr>
-          <w:rFonts w:hint="cs"/>
-          <w:rtl/>
-        </w:rPr>
-        <w:t xml:space="preserve">, או </w:t>
-      </w:r>
-      <w:r>
-        <w:rPr>
-          <w:rFonts w:hint="cs"/>
-          <w:i/>
-          <w:iCs/>
-          <w:rtl/>
-        </w:rPr>
-        <w:t xml:space="preserve">חקירה, </w:t>
-      </w:r>
-      <w:r>
-        <w:rPr>
-          <w:rFonts w:hint="cs"/>
-          <w:rtl/>
-        </w:rPr>
-        <w:t>או</w:t>
-      </w:r>
-      <w:r>
-        <w:rPr>
-          <w:rFonts w:hint="cs"/>
-          <w:i/>
-          <w:iCs/>
-          <w:rtl/>
-        </w:rPr>
-        <w:t xml:space="preserve"> בריחה.</w:t>
+        <w:t>אפשרות אחרת</w:t>
+      </w:r>
+      <w:r>
+        <w:rPr>
+          <w:rFonts w:ascii="David" w:hAnsi="David" w:cs="David" w:hint="cs"/>
+          <w:rtl/>
+        </w:rPr>
+        <w:t>:</w:t>
+      </w:r>
+      <w:r>
+        <w:rPr>
+          <w:rFonts w:ascii="David" w:hAnsi="David" w:cs="David" w:hint="cs"/>
+        </w:rPr>
+        <w:t xml:space="preserve"> </w:t>
+      </w:r>
+      <w:r>
+        <w:rPr>
+          <w:rFonts w:ascii="David" w:hAnsi="David" w:cs="David"/>
+          <w:rtl/>
+        </w:rPr>
+        <w:t xml:space="preserve">בחרו משחק כלשהו שבו </w:t>
+      </w:r>
+      <w:r>
+        <w:rPr>
+          <w:rFonts w:ascii="David" w:hAnsi="David" w:cs="David" w:hint="cs"/>
+          <w:rtl/>
+        </w:rPr>
+        <w:t xml:space="preserve">אחד תהליך הליבה תלוי במזל (כגון הטלת קוביה). החליפו תהליך </w:t>
+      </w:r>
+      <w:r>
+        <w:rPr>
+          <w:rFonts w:ascii="David" w:hAnsi="David" w:cs="David" w:hint="cs"/>
+          <w:rtl/>
+        </w:rPr>
+        <w:t>זה בתהליך אחר שאינו תלוי במז</w:t>
+      </w:r>
+      <w:r>
+        <w:rPr>
+          <w:rFonts w:ascii="David" w:hAnsi="David" w:cs="David" w:hint="cs"/>
+          <w:rtl/>
+        </w:rPr>
+        <w:t>ל</w:t>
+      </w:r>
+      <w:r>
+        <w:rPr>
+          <w:rFonts w:ascii="David" w:hAnsi="David" w:cs="David" w:hint="cs"/>
+          <w:rtl/>
+        </w:rPr>
+        <w:t xml:space="preserve">. </w:t>
+      </w:r>
+      <w:r>
+        <w:rPr>
+          <w:rFonts w:ascii="David" w:hAnsi="David" w:cs="David"/>
+          <w:rtl/>
+        </w:rPr>
+        <w:t>איזה שינויים צריך לבצע בחוקים ובתהליכים כך שהמשחק עדיין יהיה מעניין?</w:t>
+      </w:r>
+      <w:r>
+        <w:rPr>
+          <w:rFonts w:ascii="David" w:hAnsi="David" w:cs="David"/>
+        </w:rPr>
+        <w:t xml:space="preserve"> </w:t>
       </w:r>
     </w:p>
     <w:p>
@@ -1167,85 +1727,39 @@
           <w:numId w:val="12"/>
         </w:numPr>
         <w:jc w:val="left"/>
-      </w:pPr>
-      <w:r>
-        <w:rPr>
-          <w:rFonts w:hint="cs"/>
+        <w:rPr>
+          <w:rFonts w:ascii="David" w:hAnsi="David" w:cs="David"/>
+        </w:rPr>
+      </w:pPr>
+      <w:r>
+        <w:rPr>
+          <w:rFonts w:ascii="David" w:hAnsi="David" w:cs="David"/>
           <w:b/>
           <w:bCs/>
           <w:rtl/>
         </w:rPr>
-        <w:t>תהליכים</w:t>
-      </w:r>
-      <w:r>
-        <w:rPr>
-          <w:rFonts w:hint="cs"/>
+        <w:t>חוקים</w:t>
+      </w:r>
+      <w:r>
+        <w:rPr>
+          <w:rFonts w:ascii="David" w:hAnsi="David" w:cs="David"/>
           <w:rtl/>
         </w:rPr>
         <w:t xml:space="preserve">: </w:t>
       </w:r>
       <w:r>
         <w:rPr>
-          <w:rFonts w:hint="cs"/>
-          <w:rtl/>
-        </w:rPr>
-        <w:t xml:space="preserve">הוסיפו למשחק תהליך-ליבה חדש. </w:t>
-      </w:r>
-      <w:r>
-        <w:rPr>
-          <w:rFonts w:hint="cs"/>
-          <w:rtl/>
-        </w:rPr>
-        <w:t xml:space="preserve">אם אין לכם רעיון, נסו </w:t>
-      </w:r>
-      <w:r>
-        <w:rPr>
-          <w:rFonts w:hint="cs"/>
-          <w:rtl/>
-        </w:rPr>
-        <w:t xml:space="preserve">לקבל רעיון </w:t>
-      </w:r>
-      <w:r>
-        <w:rPr>
-          <w:rFonts w:hint="cs"/>
-          <w:rtl/>
-        </w:rPr>
-        <w:t>באתר זה:</w:t>
-      </w:r>
-      <w:r>
-        <w:rPr>
-          <w:rFonts w:hint="cs"/>
-        </w:rPr>
-        <w:t xml:space="preserve"> </w:t>
-      </w:r>
-      <w:hyperlink r:id="rId9" w:history="1">
-        <w:r>
-          <w:rPr>
-            <w:rStyle w:val="Hyperlink"/>
-          </w:rPr>
-          <w:t>https://inventwithpython.com/blog/2012/07/30/need-a-game-idea-a-list-of-game-mechanics-and-a-random-mechanic-mixer</w:t>
-        </w:r>
-        <w:r>
-          <w:rPr>
-            <w:rStyle w:val="Hyperlink"/>
-            <w:rtl/>
-          </w:rPr>
-          <w:t>/</w:t>
-        </w:r>
-      </w:hyperlink>
-      <w:r>
-        <w:rPr>
-          <w:rFonts w:hint="cs"/>
-          <w:rtl/>
-        </w:rPr>
-        <w:t xml:space="preserve"> </w:t>
-      </w:r>
-      <w:r>
-        <w:rPr>
-          <w:rFonts w:hint="cs"/>
-          <w:rtl/>
-        </w:rPr>
-        <w:t>איך התהליך משפיע על התנהגות השחקנים ועל האסטרטגיה שלהם?</w:t>
+          <w:rFonts w:ascii="David" w:hAnsi="David" w:cs="David"/>
+          <w:rtl/>
+        </w:rPr>
+        <w:t xml:space="preserve">שנו את אחד החוקים המרכזיים של המשחק. </w:t>
+      </w:r>
+      <w:r>
+        <w:rPr>
+          <w:rFonts w:ascii="David" w:hAnsi="David" w:cs="David"/>
+          <w:rtl/>
+        </w:rPr>
+        <w:t>לדוגמה, הוסיפו חוק האוסר לבצע את פעולת-הליבה אם מתקיימים תנאים מסויימים. נסו לבצע שינוי שישפיע באופן משמעותי על המשחק, אבל עדיין יהיה אפשר לשחק בו.</w:t>
       </w:r>
     </w:p>
     <w:p>
@@ -1256,36 +1770,117 @@
           <w:numId w:val="12"/>
         </w:numPr>
         <w:jc w:val="left"/>
-      </w:pPr>
-      <w:r>
-        <w:rPr>
-          <w:rFonts w:hint="cs"/>
+        <w:rPr>
+          <w:rFonts w:ascii="David" w:hAnsi="David" w:cs="David"/>
+        </w:rPr>
+      </w:pPr>
+      <w:r>
+        <w:rPr>
+          <w:rFonts w:ascii="David" w:hAnsi="David" w:cs="David"/>
           <w:b/>
           <w:bCs/>
           <w:rtl/>
         </w:rPr>
-        <w:t>חוקים</w:t>
-      </w:r>
-      <w:r>
-        <w:rPr>
-          <w:rFonts w:hint="cs"/>
+        <w:t>משאבים</w:t>
+      </w:r>
+      <w:r>
+        <w:rPr>
+          <w:rFonts w:ascii="David" w:hAnsi="David" w:cs="David"/>
           <w:rtl/>
         </w:rPr>
         <w:t xml:space="preserve">: </w:t>
       </w:r>
       <w:r>
         <w:rPr>
-          <w:rFonts w:hint="cs"/>
-          <w:rtl/>
-        </w:rPr>
-        <w:t xml:space="preserve">שנו את אחד החוקים המרכזיים של המשחק. </w:t>
-      </w:r>
-      <w:r>
-        <w:rPr>
-          <w:rFonts w:hint="cs"/>
-          <w:rtl/>
-        </w:rPr>
-        <w:t>לדוגמה, הוסיפו חוק האוסר לבצע את פעולת-הליבה אם מתקיימים תנאים מסויימים. נסו לבצע שינוי שישפיע באופן משמעותי על המשחק, אבל עדיין יהיה אפשר לשחק בו.</w:t>
+          <w:rFonts w:ascii="David" w:hAnsi="David" w:cs="David"/>
+          <w:rtl/>
+        </w:rPr>
+        <w:t xml:space="preserve">המשחק "מכרז איקס עיגול" </w:t>
+      </w:r>
+      <w:r>
+        <w:rPr>
+          <w:rFonts w:ascii="David" w:hAnsi="David" w:cs="David"/>
+          <w:rtl/>
+        </w:rPr>
+        <w:t xml:space="preserve">( </w:t>
+      </w:r>
+      <w:hyperlink r:id="rId10" w:history="1">
+        <w:r>
+          <w:rPr>
+            <w:rStyle w:val="Hyperlink"/>
+            <w:rFonts w:ascii="David" w:hAnsi="David" w:cs="David"/>
+          </w:rPr>
+          <w:t>http://biddingttt.herokuapp.com</w:t>
+        </w:r>
+        <w:r>
+          <w:rPr>
+            <w:rStyle w:val="Hyperlink"/>
+            <w:rFonts w:ascii="David" w:hAnsi="David" w:cs="David"/>
+            <w:rtl/>
+          </w:rPr>
+          <w:t>/</w:t>
+        </w:r>
+      </w:hyperlink>
+      <w:r>
+        <w:rPr>
+          <w:rFonts w:ascii="David" w:hAnsi="David" w:cs="David"/>
+          <w:rtl/>
+        </w:rPr>
+        <w:t xml:space="preserve"> )</w:t>
+      </w:r>
+      <w:r>
+        <w:rPr>
+          <w:rFonts w:ascii="David" w:hAnsi="David" w:cs="David"/>
+        </w:rPr>
+        <w:t xml:space="preserve"> </w:t>
+      </w:r>
+      <w:r>
+        <w:rPr>
+          <w:rFonts w:ascii="David" w:hAnsi="David" w:cs="David"/>
+          <w:rtl/>
+        </w:rPr>
+        <w:t xml:space="preserve">דומה למשחק "איקס עיגול" </w:t>
+      </w:r>
+      <w:r>
+        <w:rPr>
+          <w:rFonts w:ascii="David" w:hAnsi="David" w:cs="David" w:hint="cs"/>
+          <w:rtl/>
+        </w:rPr>
+        <w:t xml:space="preserve">שאנחנו </w:t>
+      </w:r>
+      <w:r>
+        <w:rPr>
+          <w:rFonts w:ascii="David" w:hAnsi="David" w:cs="David"/>
+          <w:rtl/>
+        </w:rPr>
+        <w:t>מכירים, בהבדל אחד:</w:t>
+      </w:r>
+      <w:r>
+        <w:rPr>
+          <w:rFonts w:ascii="David" w:hAnsi="David" w:cs="David"/>
+        </w:rPr>
+        <w:t xml:space="preserve"> </w:t>
+      </w:r>
+      <w:r>
+        <w:rPr>
+          <w:rFonts w:ascii="David" w:hAnsi="David" w:cs="David"/>
+          <w:rtl/>
+        </w:rPr>
+        <w:t xml:space="preserve">במקום שהתור יעבור לסירוגין משחקן לשחקן, מתבצע בכל סיבוב מכרז בין השחקנים, ומי שמשלם הכי הרבה כסף </w:t>
+      </w:r>
+      <w:r>
+        <w:rPr>
+          <w:rFonts w:ascii="David" w:hAnsi="David" w:cs="David"/>
+          <w:rtl/>
+        </w:rPr>
+        <w:t>(</w:t>
+      </w:r>
+      <w:r>
+        <w:rPr>
+          <w:rFonts w:ascii="David" w:hAnsi="David" w:cs="David"/>
+          <w:rtl/>
+        </w:rPr>
+        <w:t>דמיוני) – זוכה בתור. במילים אחרות: הכסף הוא משאב.  נסו להוסיף כסף, או משאב אחר כלשהו, למשחק אחר שאתם מכירים.</w:t>
       </w:r>
     </w:p>
     <w:p>
@@ -1296,112 +1891,62 @@
           <w:numId w:val="12"/>
         </w:numPr>
         <w:jc w:val="left"/>
-      </w:pPr>
-      <w:r>
-        <w:rPr>
-          <w:rFonts w:hint="cs"/>
+        <w:rPr>
+          <w:rFonts w:ascii="David" w:hAnsi="David" w:cs="David"/>
+        </w:rPr>
+      </w:pPr>
+      <w:r>
+        <w:rPr>
+          <w:rFonts w:ascii="David" w:hAnsi="David" w:cs="David"/>
           <w:b/>
           <w:bCs/>
           <w:rtl/>
         </w:rPr>
-        <w:t>משאבים</w:t>
-      </w:r>
-      <w:r>
-        <w:rPr>
-          <w:rFonts w:hint="cs"/>
-          <w:rtl/>
-        </w:rPr>
-        <w:t xml:space="preserve">: </w:t>
-      </w:r>
-      <w:r>
-        <w:rPr>
-          <w:rFonts w:hint="cs"/>
-          <w:rtl/>
-        </w:rPr>
-        <w:t xml:space="preserve">המשחק "מכרז איקס עיגול" </w:t>
-      </w:r>
-      <w:r>
-        <w:rPr>
-          <w:rFonts w:hint="cs"/>
-          <w:rtl/>
-        </w:rPr>
-        <w:t xml:space="preserve">( </w:t>
-      </w:r>
-      <w:hyperlink r:id="rId10" w:history="1">
-        <w:r>
-          <w:rPr>
-            <w:rStyle w:val="Hyperlink"/>
-          </w:rPr>
-          <w:t>http://biddingttt.herokuapp.com</w:t>
-        </w:r>
-        <w:r>
-          <w:rPr>
-            <w:rStyle w:val="Hyperlink"/>
-            <w:rtl/>
-          </w:rPr>
-          <w:t>/</w:t>
-        </w:r>
-      </w:hyperlink>
-      <w:r>
-        <w:rPr>
-          <w:rFonts w:hint="cs"/>
-          <w:rtl/>
-        </w:rPr>
-        <w:t xml:space="preserve"> )</w:t>
-      </w:r>
-      <w:r>
-        <w:rPr>
-          <w:rFonts w:hint="cs"/>
+        <w:t>עימותים</w:t>
+      </w:r>
+      <w:r>
+        <w:rPr>
+          <w:rFonts w:ascii="David" w:hAnsi="David" w:cs="David"/>
+          <w:rtl/>
+        </w:rPr>
+        <w:t>:</w:t>
+      </w:r>
+      <w:r>
+        <w:rPr>
+          <w:rFonts w:ascii="David" w:hAnsi="David" w:cs="David"/>
         </w:rPr>
         <w:t xml:space="preserve"> </w:t>
       </w:r>
       <w:r>
         <w:rPr>
-          <w:rFonts w:hint="cs"/>
-          <w:rtl/>
-        </w:rPr>
-        <w:t>דומה למשחק "איקס עיגול" שאתם מכירים, בהבדל אחד:</w:t>
-      </w:r>
-      <w:r>
-        <w:rPr>
-          <w:rFonts w:hint="cs"/>
-        </w:rPr>
-        <w:t xml:space="preserve"> </w:t>
-      </w:r>
-      <w:r>
-        <w:rPr>
-          <w:rFonts w:hint="cs"/>
-          <w:rtl/>
-        </w:rPr>
-        <w:t xml:space="preserve">במקום שהתור יעבור לסירוגין משחקן לשחקן, מתבצע בכל סיבוב מכרז בין השחקנים, ומי שמשלם הכי הרבה כסף </w:t>
-      </w:r>
-      <w:r>
-        <w:rPr>
-          <w:rFonts w:hint="cs"/>
-          <w:rtl/>
-        </w:rPr>
-        <w:t>(</w:t>
-      </w:r>
-      <w:r>
-        <w:rPr>
-          <w:rFonts w:hint="cs"/>
-          <w:rtl/>
-        </w:rPr>
-        <w:t xml:space="preserve">דמיוני) </w:t>
-      </w:r>
-      <w:r>
-        <w:rPr>
+          <w:rFonts w:ascii="David" w:hAnsi="David" w:cs="David" w:hint="cs"/>
+          <w:rtl/>
+        </w:rPr>
+        <w:t xml:space="preserve">הוסיפו למשחק </w:t>
+      </w:r>
+      <w:r>
+        <w:rPr>
+          <w:rFonts w:ascii="David" w:hAnsi="David" w:cs="David" w:hint="cs"/>
+          <w:rtl/>
+        </w:rPr>
+        <w:t xml:space="preserve">דילמות מעניינות </w:t>
+      </w:r>
+      <w:r>
+        <w:rPr>
+          <w:rFonts w:ascii="David" w:hAnsi="David" w:cs="David"/>
           <w:rtl/>
         </w:rPr>
         <w:t>–</w:t>
       </w:r>
       <w:r>
         <w:rPr>
-          <w:rFonts w:hint="cs"/>
-          <w:rtl/>
-        </w:rPr>
-        <w:t xml:space="preserve"> זוכה בתור. במילים אחרות: הכסף הוא משאב.  נסו להוסיף כסף, או משאב אחר כלשהו, למשחק אחר שאתם מכירים.</w:t>
-      </w:r>
+          <w:rFonts w:ascii="David" w:hAnsi="David" w:cs="David" w:hint="cs"/>
+          <w:rtl/>
+        </w:rPr>
+        <w:t xml:space="preserve"> נקודות שבהן השחקן צריך לבחור בין שתי אפשרויות או יותר, שלכל אחת מהן יש השפעות חיוביות ושליליות על המשך המשחק מבחינתו.</w:t>
+      </w:r>
+      <w:bookmarkStart w:id="0" w:name="_GoBack"/>
+      <w:bookmarkEnd w:id="0"/>
     </w:p>
     <w:p>
       <w:pPr>
@@ -1411,80 +1956,55 @@
           <w:numId w:val="12"/>
         </w:numPr>
         <w:jc w:val="left"/>
-      </w:pPr>
-      <w:r>
-        <w:rPr>
-          <w:rFonts w:hint="cs"/>
+        <w:rPr>
+          <w:rFonts w:ascii="David" w:hAnsi="David" w:cs="David"/>
+        </w:rPr>
+      </w:pPr>
+      <w:r>
+        <w:rPr>
+          <w:rFonts w:ascii="David" w:hAnsi="David" w:cs="David"/>
           <w:b/>
           <w:bCs/>
           <w:rtl/>
         </w:rPr>
-        <w:t>עימותים</w:t>
-      </w:r>
-      <w:r>
-        <w:rPr>
-          <w:rFonts w:hint="cs"/>
+        <w:t>גבולות</w:t>
+      </w:r>
+      <w:r>
+        <w:rPr>
+          <w:rFonts w:ascii="David" w:hAnsi="David" w:cs="David"/>
           <w:rtl/>
         </w:rPr>
         <w:t>:</w:t>
       </w:r>
       <w:r>
         <w:rPr>
-          <w:rFonts w:hint="cs"/>
+          <w:rFonts w:ascii="David" w:hAnsi="David" w:cs="David"/>
+          <w:rtl/>
+        </w:rPr>
+        <w:t xml:space="preserve"> קחו משחק עם לוח רגיל ("שטוח") ושנו את הלוח כך שיהיה מעגלי (אפשר להגיע מצד אחד לצד שני, כמו בשחמט טורוס: </w:t>
+      </w:r>
+      <w:hyperlink r:id="rId11" w:history="1">
+        <w:r>
+          <w:rPr>
+            <w:rStyle w:val="Hyperlink"/>
+            <w:rFonts w:ascii="David" w:hAnsi="David" w:cs="David"/>
+          </w:rPr>
+          <w:t>https://www.chessvariants.com/shape.dir/toruschess.html</w:t>
+        </w:r>
+      </w:hyperlink>
+      <w:r>
+        <w:rPr>
+          <w:rFonts w:ascii="David" w:hAnsi="David" w:cs="David"/>
+          <w:rtl/>
+        </w:rPr>
+        <w:t xml:space="preserve"> ). לחלופין, בצעו שינוי אחר כלשהו בגבולות או במפת המשחק. איך זה משפיע על המשחקיות?</w:t>
+      </w:r>
+      <w:r>
+        <w:rPr>
+          <w:rFonts w:ascii="David" w:hAnsi="David" w:cs="David"/>
+          <w:rtl/>
         </w:rPr>
         <w:t xml:space="preserve"> </w:t>
-      </w:r>
-      <w:r>
-        <w:rPr>
-          <w:rFonts w:hint="cs"/>
-          <w:rtl/>
-        </w:rPr>
-        <w:t xml:space="preserve">בחרו משחק </w:t>
-      </w:r>
-      <w:r>
-        <w:rPr>
-          <w:rFonts w:hint="cs"/>
-          <w:i/>
-          <w:iCs/>
-          <w:rtl/>
-        </w:rPr>
-        <w:t>תחרותי</w:t>
-      </w:r>
-      <w:r>
-        <w:rPr>
-          <w:rFonts w:hint="cs"/>
-          <w:rtl/>
-        </w:rPr>
-        <w:t xml:space="preserve"> ("סכום אפס")</w:t>
-      </w:r>
-      <w:r>
-        <w:rPr>
-          <w:rFonts w:hint="cs"/>
-        </w:rPr>
-        <w:t xml:space="preserve"> </w:t>
-      </w:r>
-      <w:r>
-        <w:rPr>
-          <w:rFonts w:hint="cs"/>
-          <w:rtl/>
-        </w:rPr>
-        <w:t xml:space="preserve">כלשהו המיועד לשני שחקנים. שנו את המשחק כך שיהפוך למשחק </w:t>
-      </w:r>
-      <w:r>
-        <w:rPr>
-          <w:rFonts w:hint="cs"/>
-          <w:i/>
-          <w:iCs/>
-          <w:rtl/>
-        </w:rPr>
-        <w:t>שיתופי</w:t>
-      </w:r>
-      <w:r>
-        <w:rPr>
-          <w:rFonts w:hint="cs"/>
-          <w:rtl/>
-        </w:rPr>
-        <w:t xml:space="preserve"> לשני שחקנים.    הסבירו בפירוט איזה שינויים צריך לעשות בחוקים ובתהליכים, כדי שהמשחק עדיין יהיה מעניין כמשחק שיתופי.</w:t>
       </w:r>
     </w:p>
     <w:p>
@@ -1495,119 +2015,109 @@
           <w:numId w:val="12"/>
         </w:numPr>
         <w:jc w:val="left"/>
-      </w:pPr>
-      <w:r>
-        <w:rPr>
-          <w:rFonts w:hint="cs"/>
+        <w:rPr>
+          <w:rFonts w:ascii="David" w:hAnsi="David" w:cs="David"/>
+        </w:rPr>
+      </w:pPr>
+      <w:r>
+        <w:rPr>
+          <w:rFonts w:ascii="David" w:hAnsi="David" w:cs="David"/>
           <w:b/>
           <w:bCs/>
           <w:rtl/>
         </w:rPr>
-        <w:t>גבולות</w:t>
-      </w:r>
-      <w:r>
-        <w:rPr>
-          <w:rFonts w:hint="cs"/>
-          <w:rtl/>
-        </w:rPr>
-        <w:t>:</w:t>
-      </w:r>
-      <w:r>
-        <w:rPr>
-          <w:rFonts w:hint="cs"/>
-          <w:rtl/>
-        </w:rPr>
-        <w:t xml:space="preserve"> קחו משחק עם לוח רגיל ("שטוח") ושנו את הלוח כך שיהיה מעגלי (אפשר להגיע מצד אחד לצד שני, כמו בשחמט טורוס: </w:t>
-      </w:r>
-      <w:hyperlink r:id="rId11" w:history="1">
-        <w:r>
-          <w:rPr>
-            <w:rStyle w:val="Hyperlink"/>
-          </w:rPr>
-          <w:t>https://www.chessvariants.com/shape.dir/toruschess.html</w:t>
-        </w:r>
-      </w:hyperlink>
-      <w:r>
-        <w:rPr>
-          <w:rFonts w:hint="cs"/>
-          <w:rtl/>
-        </w:rPr>
-        <w:t xml:space="preserve"> ). לחלופין, בצעו שינוי אחר כלשהו בגבולות או במפת המשחק. איך זה משפיע על המשחקיות?</w:t>
-      </w:r>
-      <w:r>
-        <w:rPr>
-          <w:rFonts w:hint="cs"/>
-          <w:rtl/>
+        <w:t>תוצאה</w:t>
+      </w:r>
+      <w:r>
+        <w:rPr>
+          <w:rFonts w:ascii="David" w:hAnsi="David" w:cs="David"/>
+          <w:rtl/>
+        </w:rPr>
+        <w:t xml:space="preserve">: </w:t>
+      </w:r>
+      <w:r>
+        <w:rPr>
+          <w:rFonts w:ascii="David" w:hAnsi="David" w:cs="David"/>
+          <w:rtl/>
+        </w:rPr>
+        <w:t xml:space="preserve">בחרו משחק </w:t>
+      </w:r>
+      <w:r>
+        <w:rPr>
+          <w:rFonts w:ascii="David" w:hAnsi="David" w:cs="David"/>
+          <w:i/>
+          <w:iCs/>
+          <w:rtl/>
+        </w:rPr>
+        <w:t>תחרותי</w:t>
+      </w:r>
+      <w:r>
+        <w:rPr>
+          <w:rFonts w:ascii="David" w:hAnsi="David" w:cs="David"/>
+          <w:rtl/>
+        </w:rPr>
+        <w:t xml:space="preserve"> ("סכום אפס")</w:t>
+      </w:r>
+      <w:r>
+        <w:rPr>
+          <w:rFonts w:ascii="David" w:hAnsi="David" w:cs="David"/>
         </w:rPr>
         <w:t xml:space="preserve"> </w:t>
+      </w:r>
+      <w:r>
+        <w:rPr>
+          <w:rFonts w:ascii="David" w:hAnsi="David" w:cs="David"/>
+          <w:rtl/>
+        </w:rPr>
+        <w:t xml:space="preserve">כלשהו המיועד לשני שחקנים. שנו את המשחק כך שיהפוך למשחק </w:t>
+      </w:r>
+      <w:r>
+        <w:rPr>
+          <w:rFonts w:ascii="David" w:hAnsi="David" w:cs="David"/>
+          <w:i/>
+          <w:iCs/>
+          <w:rtl/>
+        </w:rPr>
+        <w:t>שיתופי</w:t>
+      </w:r>
+      <w:r>
+        <w:rPr>
+          <w:rFonts w:ascii="David" w:hAnsi="David" w:cs="David"/>
+          <w:rtl/>
+        </w:rPr>
+        <w:t xml:space="preserve"> לשני שחקנים.    הסבירו בפירוט איזה שינויים צריך לעשות בחוקים ובתהליכים, כדי שהמשחק עדיין יהיה מעניין כמשחק שיתופי.</w:t>
       </w:r>
     </w:p>
     <w:p>
       <w:pPr>
         <w:pStyle w:val="Textbody"/>
-        <w:numPr>
-          <w:ilvl w:val="0"/>
-          <w:numId w:val="12"/>
-        </w:numPr>
+        <w:ind w:left="720"/>
         <w:jc w:val="left"/>
-      </w:pPr>
-      <w:r>
-        <w:rPr>
-          <w:rFonts w:hint="cs"/>
-          <w:b/>
-          <w:bCs/>
-          <w:rtl/>
-        </w:rPr>
-        <w:t>תוצאה</w:t>
-      </w:r>
-      <w:r>
-        <w:rPr>
-          <w:rFonts w:hint="cs"/>
-          <w:rtl/>
-        </w:rPr>
-        <w:t xml:space="preserve">: </w:t>
-      </w:r>
-      <w:r>
-        <w:rPr>
-          <w:rFonts w:hint="cs"/>
-          <w:rtl/>
-        </w:rPr>
-        <w:t>בחרו משחק כלשהו שבו התוצאה תלויה במזל, כגון שש-בש. שנו אותו כך שהתוצאה לא תהיה תלויה במזל אלא בכישרון בלבד. איזה שינויים צריך לבצע בחוקים ובתהליכים כך שהמשחק עדיין יהיה מעניין?</w:t>
-      </w:r>
-      <w:r>
-        <w:rPr>
-          <w:rFonts w:hint="cs"/>
-        </w:rPr>
-        <w:t xml:space="preserve"> </w:t>
-      </w:r>
+        <w:rPr>
+          <w:rFonts w:ascii="David" w:hAnsi="David" w:cs="David"/>
+          <w:rtl/>
+        </w:rPr>
+      </w:pPr>
     </w:p>
     <w:p>
       <w:pPr>
         <w:pStyle w:val="Textbody"/>
         <w:jc w:val="left"/>
         <w:rPr>
-          <w:rtl/>
-        </w:rPr>
-      </w:pPr>
-    </w:p>
-    <w:p>
-      <w:pPr>
-        <w:pStyle w:val="Textbody"/>
-        <w:jc w:val="left"/>
-        <w:rPr>
-          <w:rtl/>
-        </w:rPr>
-      </w:pPr>
-      <w:r>
-        <w:rPr>
-          <w:rFonts w:hint="cs"/>
+          <w:rFonts w:ascii="David" w:hAnsi="David" w:cs="David"/>
+          <w:rtl/>
+        </w:rPr>
+      </w:pPr>
+      <w:r>
+        <w:rPr>
+          <w:rFonts w:ascii="David" w:hAnsi="David" w:cs="David"/>
           <w:rtl/>
         </w:rPr>
         <w:t xml:space="preserve">הנחיות כלליות </w:t>
       </w:r>
       <w:r>
         <w:rPr>
-          <w:rFonts w:hint="cs"/>
+          <w:rFonts w:ascii="David" w:hAnsi="David" w:cs="David"/>
           <w:rtl/>
         </w:rPr>
         <w:t>לשאלה זו:</w:t>
@@ -1622,28 +2132,16 @@
         </w:numPr>
         <w:jc w:val="left"/>
         <w:rPr>
-          <w:rtl/>
-        </w:rPr>
-      </w:pPr>
-      <w:r>
-        <w:rPr>
-          <w:rFonts w:hint="cs"/>
-          <w:rtl/>
-        </w:rPr>
-        <w:t xml:space="preserve">תהיו מקוריים </w:t>
-      </w:r>
-      <w:r>
-        <w:rPr>
-          <w:rtl/>
-        </w:rPr>
-        <w:t>–</w:t>
-      </w:r>
-      <w:r>
-        <w:rPr>
-          <w:rFonts w:hint="cs"/>
-          <w:rtl/>
-        </w:rPr>
-        <w:t xml:space="preserve"> אל תמציאו משחק שכבר קיים.</w:t>
+          <w:rFonts w:ascii="David" w:hAnsi="David" w:cs="David"/>
+          <w:rtl/>
+        </w:rPr>
+      </w:pPr>
+      <w:r>
+        <w:rPr>
+          <w:rFonts w:ascii="David" w:hAnsi="David" w:cs="David"/>
+          <w:rtl/>
+        </w:rPr>
+        <w:t>תהיו מקוריים – אל תמציאו משחק שכבר קיים.</w:t>
       </w:r>
     </w:p>
     <w:p>
@@ -1655,216 +2153,164 @@
         </w:numPr>
         <w:jc w:val="left"/>
         <w:rPr>
-          <w:rtl/>
-        </w:rPr>
-      </w:pPr>
-      <w:r>
-        <w:rPr>
-          <w:rFonts w:hint="cs"/>
-          <w:rtl/>
-        </w:rPr>
-        <w:t xml:space="preserve">בכל שאלה, כל אחד מחברי הצוות צריך </w:t>
-      </w:r>
-      <w:r>
-        <w:rPr>
-          <w:rFonts w:hint="cs"/>
+          <w:rFonts w:ascii="David" w:hAnsi="David" w:cs="David"/>
+          <w:rtl/>
+        </w:rPr>
+      </w:pPr>
+      <w:r>
+        <w:rPr>
+          <w:rFonts w:ascii="David" w:hAnsi="David" w:cs="David"/>
+          <w:rtl/>
+        </w:rPr>
+        <w:t xml:space="preserve">כל אחד מחברי הצוות צריך </w:t>
+      </w:r>
+      <w:r>
+        <w:rPr>
+          <w:rFonts w:ascii="David" w:hAnsi="David" w:cs="David"/>
           <w:rtl/>
         </w:rPr>
         <w:t xml:space="preserve">לבצע </w:t>
       </w:r>
       <w:r>
+        <w:rPr>
+          <w:rFonts w:ascii="David" w:hAnsi="David" w:cs="David"/>
+        </w:rPr>
         <w:t>playtest</w:t>
       </w:r>
       <w:r>
         <w:rPr>
-          <w:rFonts w:hint="cs"/>
+          <w:rFonts w:ascii="David" w:hAnsi="David" w:cs="David"/>
           <w:rtl/>
         </w:rPr>
         <w:t xml:space="preserve"> - </w:t>
       </w:r>
       <w:r>
         <w:rPr>
-          <w:rFonts w:hint="cs"/>
+          <w:rFonts w:ascii="David" w:hAnsi="David" w:cs="David"/>
           <w:rtl/>
         </w:rPr>
         <w:t>לשחק במשחק החדש</w:t>
       </w:r>
       <w:r>
         <w:rPr>
-          <w:rFonts w:hint="cs"/>
+          <w:rFonts w:ascii="David" w:hAnsi="David" w:cs="David"/>
           <w:rtl/>
         </w:rPr>
         <w:t xml:space="preserve"> שהמצאתם,</w:t>
       </w:r>
       <w:r>
         <w:rPr>
-          <w:rFonts w:hint="cs"/>
+          <w:rFonts w:ascii="David" w:hAnsi="David" w:cs="David"/>
           <w:rtl/>
         </w:rPr>
         <w:t xml:space="preserve"> </w:t>
       </w:r>
       <w:r>
         <w:rPr>
-          <w:rFonts w:hint="cs"/>
+          <w:rFonts w:ascii="David" w:hAnsi="David" w:cs="David"/>
           <w:rtl/>
         </w:rPr>
         <w:t>ו</w:t>
       </w:r>
       <w:r>
         <w:rPr>
-          <w:rFonts w:hint="cs"/>
+          <w:rFonts w:ascii="David" w:hAnsi="David" w:cs="David"/>
           <w:rtl/>
         </w:rPr>
         <w:t>לכתוב תיאור מפורט של חוויית-השחקן מנקודת מבטו</w:t>
       </w:r>
       <w:r>
         <w:rPr>
-          <w:rFonts w:hint="cs"/>
+          <w:rFonts w:ascii="David" w:hAnsi="David" w:cs="David"/>
           <w:rtl/>
         </w:rPr>
         <w:t>/</w:t>
       </w:r>
       <w:r>
         <w:rPr>
-          <w:rFonts w:hint="cs"/>
+          <w:rFonts w:ascii="David" w:hAnsi="David" w:cs="David"/>
           <w:rtl/>
         </w:rPr>
         <w:t>ה</w:t>
       </w:r>
       <w:r>
         <w:rPr>
-          <w:rFonts w:hint="cs"/>
+          <w:rFonts w:ascii="David" w:hAnsi="David" w:cs="David"/>
           <w:rtl/>
         </w:rPr>
         <w:t xml:space="preserve"> </w:t>
       </w:r>
       <w:r>
         <w:rPr>
-          <w:rFonts w:hint="cs"/>
+          <w:rFonts w:ascii="David" w:hAnsi="David" w:cs="David"/>
           <w:rtl/>
         </w:rPr>
         <w:t>האישית</w:t>
       </w:r>
       <w:r>
         <w:rPr>
-          <w:rFonts w:hint="cs"/>
+          <w:rFonts w:ascii="David" w:hAnsi="David" w:cs="David"/>
           <w:rtl/>
         </w:rPr>
         <w:t>.</w:t>
       </w:r>
       <w:r>
         <w:rPr>
-          <w:rFonts w:hint="cs"/>
-          <w:rtl/>
-        </w:rPr>
-        <w:t xml:space="preserve"> אם מדובר במשחק לשני שחקנים או יותר, אז </w:t>
-      </w:r>
-      <w:r>
-        <w:rPr>
-          <w:rFonts w:hint="cs"/>
-          <w:rtl/>
-        </w:rPr>
-        <w:t>יש</w:t>
-      </w:r>
-      <w:r>
-        <w:rPr>
-          <w:rFonts w:hint="cs"/>
-          <w:rtl/>
-        </w:rPr>
-        <w:t xml:space="preserve"> לשחק עם אנשים מחוץ לצוות </w:t>
-      </w:r>
-      <w:r>
-        <w:rPr>
-          <w:rtl/>
-        </w:rPr>
-        <w:t>–</w:t>
-      </w:r>
-      <w:r>
-        <w:rPr>
-          <w:rFonts w:hint="cs"/>
-          <w:rtl/>
-        </w:rPr>
-        <w:t xml:space="preserve"> משפחה, חברים, או סטודנטים מצוותים אחרים.</w:t>
-      </w:r>
-      <w:r>
-        <w:rPr>
-          <w:rFonts w:hint="cs"/>
+          <w:rFonts w:ascii="David" w:hAnsi="David" w:cs="David"/>
+          <w:rtl/>
+        </w:rPr>
+        <w:t xml:space="preserve">אם מדובר במשחק לשני שחקנים או יותר, </w:t>
+      </w:r>
+      <w:r>
+        <w:rPr>
+          <w:rFonts w:ascii="David" w:hAnsi="David" w:cs="David" w:hint="cs"/>
+          <w:rtl/>
+        </w:rPr>
+        <w:t xml:space="preserve">רצוי </w:t>
+      </w:r>
+      <w:r>
+        <w:rPr>
+          <w:rFonts w:ascii="David" w:hAnsi="David" w:cs="David"/>
+          <w:rtl/>
+        </w:rPr>
+        <w:t>לשחק עם אנשים מחוץ לצוות – משפחה, חברים, או סטודנטים מצוותים אחרים.</w:t>
+      </w:r>
+      <w:r>
+        <w:rPr>
+          <w:rFonts w:ascii="David" w:hAnsi="David" w:cs="David"/>
           <w:rtl/>
         </w:rPr>
         <w:t xml:space="preserve"> </w:t>
       </w:r>
       <w:r>
         <w:rPr>
-          <w:rFonts w:hint="cs"/>
+          <w:rFonts w:ascii="David" w:hAnsi="David" w:cs="David"/>
           <w:b/>
           <w:bCs/>
           <w:rtl/>
         </w:rPr>
-        <w:t xml:space="preserve">חשוב שכל </w:t>
-      </w:r>
-      <w:r>
-        <w:rPr>
-          <w:rFonts w:hint="cs"/>
+        <w:t xml:space="preserve">חשוב שכל חבר-צוות יבצע </w:t>
+      </w:r>
+      <w:r>
+        <w:rPr>
+          <w:rFonts w:ascii="David" w:hAnsi="David" w:cs="David"/>
           <w:b/>
           <w:bCs/>
-          <w:rtl/>
-        </w:rPr>
-        <w:t xml:space="preserve">חבר-צוות </w:t>
-      </w:r>
-      <w:r>
-        <w:rPr>
-          <w:rFonts w:hint="cs"/>
+        </w:rPr>
+        <w:t>playtest</w:t>
+      </w:r>
+      <w:r>
+        <w:rPr>
+          <w:rFonts w:ascii="David" w:hAnsi="David" w:cs="David"/>
           <w:b/>
           <w:bCs/>
           <w:rtl/>
         </w:rPr>
-        <w:t xml:space="preserve">יבצע </w:t>
-      </w:r>
-      <w:r>
-        <w:rPr>
-          <w:b/>
-          <w:bCs/>
-        </w:rPr>
-        <w:t>playtest</w:t>
-      </w:r>
-      <w:r>
-        <w:rPr>
-          <w:rFonts w:hint="cs"/>
-          <w:b/>
-          <w:bCs/>
-          <w:rtl/>
-        </w:rPr>
-        <w:t xml:space="preserve"> </w:t>
-      </w:r>
-      <w:r>
-        <w:rPr>
-          <w:rFonts w:hint="cs"/>
-          <w:b/>
-          <w:bCs/>
-          <w:rtl/>
-        </w:rPr>
-        <w:t xml:space="preserve">באופן אישי </w:t>
-      </w:r>
-      <w:r>
-        <w:rPr>
-          <w:b/>
-          <w:bCs/>
-          <w:rtl/>
-        </w:rPr>
-        <w:t>–</w:t>
-      </w:r>
-      <w:r>
-        <w:rPr>
-          <w:rFonts w:hint="cs"/>
-          <w:b/>
-          <w:bCs/>
-          <w:rtl/>
-        </w:rPr>
-        <w:t xml:space="preserve"> כי לכל אחד יש חוויית-שחקן שונה</w:t>
-      </w:r>
-      <w:r>
-        <w:rPr>
-          <w:rFonts w:hint="cs"/>
+        <w:t xml:space="preserve"> באופן אישי – כי לכל אחד יש חוויית-שחקן שונה</w:t>
+      </w:r>
+      <w:r>
+        <w:rPr>
+          <w:rFonts w:ascii="David" w:hAnsi="David" w:cs="David"/>
           <w:rtl/>
         </w:rPr>
         <w:t>.</w:t>
@@ -7059,7 +7505,7 @@
 </file>
 
 <file path=customXml/itemProps1.xml><?xml version="1.0" encoding="utf-8"?>
-<ds:datastoreItem xmlns:ds="http://schemas.openxmlformats.org/officeDocument/2006/customXml" ds:itemID="{49AF2773-245B-4148-939D-A3368E6E356E}">
+<ds:datastoreItem xmlns:ds="http://schemas.openxmlformats.org/officeDocument/2006/customXml" ds:itemID="{0440AF7B-5CBE-4A0A-9858-E4A85BDF0057}">
   <ds:schemaRefs>
     <ds:schemaRef ds:uri="http://schemas.openxmlformats.org/officeDocument/2006/bibliography"/>
   </ds:schemaRefs>

</xml_diff>